<commit_message>
ajustes de consultas, limpieza de archivos y comentarios
</commit_message>
<xml_diff>
--- a/Spark/Words/Función de los archivos.docx
+++ b/Spark/Words/Función de los archivos.docx
@@ -284,61 +284,62 @@
     <w:p>
       <w:pPr>
         <w:rPr>
+          <w:lang w:eastAsia="es-ES"/>
+        </w:rPr>
+      </w:pPr>
+      <w:proofErr w:type="spellStart"/>
+      <w:r>
+        <w:rPr>
+          <w:lang w:eastAsia="es-ES"/>
+        </w:rPr>
+        <w:t>Librerias</w:t>
+      </w:r>
+      <w:proofErr w:type="spellEnd"/>
+    </w:p>
+    <w:p>
+      <w:pPr>
+        <w:pStyle w:val="Sinespaciado"/>
+        <w:rPr>
+          <w:lang w:eastAsia="es-ES"/>
+        </w:rPr>
+      </w:pPr>
+      <w:r>
+        <w:rPr>
+          <w:lang w:eastAsia="es-ES"/>
+        </w:rPr>
+        <w:t>Existe una carpeta don d</w:t>
+      </w:r>
+      <w:r>
+        <w:rPr>
+          <w:lang w:eastAsia="es-ES"/>
+        </w:rPr>
+        <w:t>e alojar los .</w:t>
+      </w:r>
+      <w:proofErr w:type="spellStart"/>
+      <w:r>
+        <w:rPr>
+          <w:lang w:eastAsia="es-ES"/>
+        </w:rPr>
+        <w:t>jar</w:t>
+      </w:r>
+      <w:proofErr w:type="spellEnd"/>
+      <w:r>
+        <w:rPr>
+          <w:lang w:eastAsia="es-ES"/>
+        </w:rPr>
+        <w:t xml:space="preserve"> como se detalla</w:t>
+      </w:r>
+    </w:p>
+    <w:p>
+      <w:pPr>
+        <w:pStyle w:val="Sinespaciado"/>
+        <w:rPr>
           <w:lang w:val="en-GB" w:eastAsia="es-ES"/>
         </w:rPr>
       </w:pPr>
-      <w:proofErr w:type="spellStart"/>
-      <w:r>
-        <w:rPr>
-          <w:lang w:val="en-GB" w:eastAsia="es-ES"/>
-        </w:rPr>
-        <w:t>Librerias</w:t>
-      </w:r>
-      <w:proofErr w:type="spellEnd"/>
-    </w:p>
-    <w:p>
-      <w:pPr>
-        <w:pStyle w:val="Sinespaciado"/>
-        <w:rPr>
-          <w:lang w:eastAsia="es-ES"/>
-        </w:rPr>
-      </w:pPr>
-      <w:r>
-        <w:rPr>
-          <w:lang w:eastAsia="es-ES"/>
-        </w:rPr>
-        <w:t>Existe una carpeta don d</w:t>
-      </w:r>
-      <w:r>
-        <w:rPr>
-          <w:lang w:eastAsia="es-ES"/>
-        </w:rPr>
-        <w:t>e alojar los .</w:t>
-      </w:r>
-      <w:proofErr w:type="spellStart"/>
-      <w:r>
-        <w:rPr>
-          <w:lang w:eastAsia="es-ES"/>
-        </w:rPr>
-        <w:t>jar</w:t>
-      </w:r>
-      <w:proofErr w:type="spellEnd"/>
-      <w:r>
-        <w:rPr>
-          <w:lang w:eastAsia="es-ES"/>
-        </w:rPr>
-        <w:t xml:space="preserve"> como se detalla</w:t>
-      </w:r>
-    </w:p>
-    <w:p>
-      <w:pPr>
-        <w:pStyle w:val="Sinespaciado"/>
-        <w:rPr>
-          <w:lang w:val="en-GB" w:eastAsia="es-ES"/>
-        </w:rPr>
-      </w:pPr>
-      <w:r>
-        <w:rPr>
+      <w:r>
+        <w:rPr>
+          <w:noProof/>
           <w:lang w:val="en-GB"/>
         </w:rPr>
         <w:drawing>
@@ -2395,6 +2396,9 @@
         <w:jc w:val="center"/>
       </w:pPr>
       <w:r>
+        <w:rPr>
+          <w:noProof/>
+        </w:rPr>
         <w:drawing>
           <wp:inline distT="0" distB="0" distL="0" distR="0" wp14:anchorId="55E288A9" wp14:editId="6EA1935C">
             <wp:extent cx="4782217" cy="1066949"/>
@@ -2432,6 +2436,9 @@
         </w:drawing>
       </w:r>
       <w:r>
+        <w:rPr>
+          <w:noProof/>
+        </w:rPr>
         <w:drawing>
           <wp:inline distT="0" distB="0" distL="0" distR="0" wp14:anchorId="6D98AA3B" wp14:editId="14C7954B">
             <wp:extent cx="3801005" cy="3362794"/>
@@ -2578,6 +2585,9 @@
         <w:jc w:val="center"/>
       </w:pPr>
       <w:r>
+        <w:rPr>
+          <w:noProof/>
+        </w:rPr>
         <w:drawing>
           <wp:inline distT="0" distB="0" distL="0" distR="0" wp14:anchorId="7511C843" wp14:editId="15F0B173">
             <wp:extent cx="2181225" cy="581003"/>
@@ -2670,6 +2680,9 @@
         <w:t xml:space="preserve"> </w:t>
       </w:r>
       <w:r>
+        <w:rPr>
+          <w:noProof/>
+        </w:rPr>
         <w:drawing>
           <wp:inline distT="0" distB="0" distL="0" distR="0" wp14:anchorId="17728E5F" wp14:editId="3DBC7B2E">
             <wp:extent cx="2236247" cy="2038350"/>
@@ -2748,10 +2761,7 @@
         <w:t>Crear la tabla</w:t>
       </w:r>
       <w:r>
-        <w:t xml:space="preserve"> </w:t>
-      </w:r>
-      <w:r>
-        <w:t>para Análisis de Clientes</w:t>
+        <w:t xml:space="preserve"> para Análisis de Clientes</w:t>
       </w:r>
     </w:p>
     <w:p>
@@ -3077,6 +3087,9 @@
         <w:pStyle w:val="Sinespaciado"/>
       </w:pPr>
       <w:r>
+        <w:rPr>
+          <w:noProof/>
+        </w:rPr>
         <w:drawing>
           <wp:inline distT="0" distB="0" distL="0" distR="0" wp14:anchorId="1AE89D80" wp14:editId="555710AD">
             <wp:extent cx="6120765" cy="3926840"/>
@@ -3285,10 +3298,6 @@
     <w:p>
       <w:pPr>
         <w:pStyle w:val="Sinespaciado"/>
-        <w:rPr>
-          <w:color w:val="CCCCCC"/>
-          <w:lang w:eastAsia="es-ES"/>
-        </w:rPr>
       </w:pPr>
       <w:r>
         <w:rPr>
@@ -3296,6 +3305,9 @@
         </w:rPr>
         <w:t>¿Cuáles son las preferencias alimenticias más comunes entre los clientes?</w:t>
       </w:r>
+      <w:r>
+        <w:t xml:space="preserve"> </w:t>
+      </w:r>
     </w:p>
     <w:p>
       <w:pPr>
@@ -3303,10 +3315,10 @@
       </w:pPr>
       <w:r>
         <w:drawing>
-          <wp:inline distT="0" distB="0" distL="0" distR="0" wp14:anchorId="0756A8E2" wp14:editId="51E0CBB0">
-            <wp:extent cx="2862470" cy="2462163"/>
-            <wp:effectExtent l="0" t="0" r="0" b="0"/>
-            <wp:docPr id="51" name="Imagen 51"/>
+          <wp:inline distT="0" distB="0" distL="0" distR="0" wp14:anchorId="50E1CDBB" wp14:editId="019E5F4C">
+            <wp:extent cx="5134692" cy="1800476"/>
+            <wp:effectExtent l="0" t="0" r="8890" b="9525"/>
+            <wp:docPr id="15" name="Imagen 15"/>
             <wp:cNvGraphicFramePr>
               <a:graphicFrameLocks xmlns:a="http://schemas.openxmlformats.org/drawingml/2006/main" noChangeAspect="1"/>
             </wp:cNvGraphicFramePr>
@@ -3326,7 +3338,7 @@
                   <pic:spPr>
                     <a:xfrm>
                       <a:off x="0" y="0"/>
-                      <a:ext cx="2879682" cy="2476968"/>
+                      <a:ext cx="5134692" cy="1800476"/>
                     </a:xfrm>
                     <a:prstGeom prst="rect">
                       <a:avLst/>
@@ -3338,20 +3350,46 @@
           </wp:inline>
         </w:drawing>
       </w:r>
-      <w:r>
-        <w:t xml:space="preserve"> Hay clientes que tienen varias preferencias alimenticias</w:t>
-      </w:r>
-    </w:p>
-    <w:p>
-      <w:pPr>
-        <w:pStyle w:val="Sinespaciado"/>
-      </w:pPr>
-      <w:r>
+    </w:p>
+    <w:p>
+      <w:pPr>
+        <w:pStyle w:val="Sinespaciado"/>
+      </w:pPr>
+    </w:p>
+    <w:p>
+      <w:pPr>
+        <w:pStyle w:val="Sinespaciado"/>
+      </w:pPr>
+      <w:r>
+        <w:rPr>
+          <w:color w:val="CCCCCC"/>
+          <w:lang w:eastAsia="es-ES"/>
+        </w:rPr>
+        <w:t xml:space="preserve"> </w:t>
+      </w:r>
+    </w:p>
+    <w:p>
+      <w:pPr>
+        <w:pStyle w:val="Sinespaciado"/>
+        <w:rPr>
+          <w:color w:val="CCCCCC"/>
+          <w:lang w:eastAsia="es-ES"/>
+        </w:rPr>
+      </w:pPr>
+    </w:p>
+    <w:p>
+      <w:pPr>
+        <w:pStyle w:val="Sinespaciado"/>
+      </w:pPr>
+      <w:r>
+        <w:rPr>
+          <w:noProof/>
+        </w:rPr>
         <w:drawing>
-          <wp:inline distT="0" distB="0" distL="0" distR="0" wp14:anchorId="2B8E79A9" wp14:editId="06743285">
-            <wp:extent cx="6120765" cy="1212850"/>
-            <wp:effectExtent l="0" t="0" r="0" b="6350"/>
-            <wp:docPr id="50" name="Imagen 50"/>
+          <wp:inline distT="0" distB="0" distL="0" distR="0" wp14:anchorId="0756A8E2" wp14:editId="51E0CBB0">
+            <wp:extent cx="2862470" cy="2462163"/>
+            <wp:effectExtent l="0" t="0" r="0" b="0"/>
+            <wp:docPr id="51" name="Imagen 51"/>
             <wp:cNvGraphicFramePr>
               <a:graphicFrameLocks xmlns:a="http://schemas.openxmlformats.org/drawingml/2006/main" noChangeAspect="1"/>
             </wp:cNvGraphicFramePr>
@@ -3371,7 +3409,7 @@
                   <pic:spPr>
                     <a:xfrm>
                       <a:off x="0" y="0"/>
-                      <a:ext cx="6120765" cy="1212850"/>
+                      <a:ext cx="2879682" cy="2476968"/>
                     </a:xfrm>
                     <a:prstGeom prst="rect">
                       <a:avLst/>
@@ -3383,86 +3421,41 @@
           </wp:inline>
         </w:drawing>
       </w:r>
-    </w:p>
-    <w:p>
-      <w:pPr>
-        <w:pStyle w:val="Sinespaciado"/>
-      </w:pPr>
-    </w:p>
-    <w:p>
-      <w:pPr>
-        <w:pStyle w:val="Sinespaciado"/>
-      </w:pPr>
-      <w:r>
-        <w:t>Hay registros en la tabla no duplicados que las tuplas casi son iguales</w:t>
-      </w:r>
-    </w:p>
-    <w:p>
-      <w:pPr>
-        <w:pStyle w:val="Sinespaciado"/>
-      </w:pPr>
-    </w:p>
-    <w:p>
-      <w:pPr>
-        <w:pStyle w:val="Ttulo3"/>
-      </w:pPr>
-      <w:r>
-        <w:t>Consulta</w:t>
-      </w:r>
       <w:r>
         <w:t xml:space="preserve"> </w:t>
       </w:r>
-      <w:r>
-        <w:t>2</w:t>
-      </w:r>
-    </w:p>
-    <w:p>
-      <w:pPr>
-        <w:pStyle w:val="Sinespaciado"/>
-        <w:rPr>
-          <w:color w:val="CCCCCC"/>
-          <w:lang w:eastAsia="es-ES"/>
-        </w:rPr>
-      </w:pPr>
-      <w:r>
-        <w:rPr>
-          <w:lang w:eastAsia="es-ES"/>
-        </w:rPr>
-        <w:t>5.2.2 Análisis del rendimiento del restaurante:</w:t>
-      </w:r>
-    </w:p>
-    <w:p>
-      <w:pPr>
-        <w:pStyle w:val="Sinespaciado"/>
-        <w:rPr>
-          <w:lang w:eastAsia="es-ES"/>
-        </w:rPr>
-      </w:pPr>
-      <w:r>
-        <w:rPr>
-          <w:lang w:eastAsia="es-ES"/>
-        </w:rPr>
-        <w:t>¿Qué restaurante tiene el precio medio de menú más alto?</w:t>
-      </w:r>
-    </w:p>
-    <w:p>
-      <w:pPr>
-        <w:pStyle w:val="Sinespaciado"/>
-        <w:rPr>
-          <w:color w:val="CCCCCC"/>
-          <w:lang w:eastAsia="es-ES"/>
-        </w:rPr>
-      </w:pPr>
-      <w:r>
-        <w:rPr>
-          <w:color w:val="CCCCCC"/>
-          <w:lang w:eastAsia="es-ES"/>
+    </w:p>
+    <w:p>
+      <w:pPr>
+        <w:pStyle w:val="Sinespaciado"/>
+      </w:pPr>
+      <w:r>
+        <w:t>Hay clientes que tienen varias preferencias alimenticias</w:t>
+      </w:r>
+    </w:p>
+    <w:p>
+      <w:pPr>
+        <w:pStyle w:val="Sinespaciado"/>
+      </w:pPr>
+    </w:p>
+    <w:p>
+      <w:pPr>
+        <w:pStyle w:val="Sinespaciado"/>
+      </w:pPr>
+    </w:p>
+    <w:p>
+      <w:pPr>
+        <w:pStyle w:val="Sinespaciado"/>
+      </w:pPr>
+      <w:r>
+        <w:rPr>
+          <w:noProof/>
         </w:rPr>
         <w:drawing>
-          <wp:inline distT="0" distB="0" distL="0" distR="0" wp14:anchorId="6CD2BF4D" wp14:editId="6C01EA7A">
-            <wp:extent cx="3905795" cy="1686160"/>
-            <wp:effectExtent l="0" t="0" r="0" b="9525"/>
-            <wp:docPr id="52" name="Imagen 52"/>
+          <wp:inline distT="0" distB="0" distL="0" distR="0" wp14:anchorId="2B8E79A9" wp14:editId="06743285">
+            <wp:extent cx="6120765" cy="1212850"/>
+            <wp:effectExtent l="0" t="0" r="0" b="6350"/>
+            <wp:docPr id="50" name="Imagen 50"/>
             <wp:cNvGraphicFramePr>
               <a:graphicFrameLocks xmlns:a="http://schemas.openxmlformats.org/drawingml/2006/main" noChangeAspect="1"/>
             </wp:cNvGraphicFramePr>
@@ -3482,7 +3475,7 @@
                   <pic:spPr>
                     <a:xfrm>
                       <a:off x="0" y="0"/>
-                      <a:ext cx="3905795" cy="1686160"/>
+                      <a:ext cx="6120765" cy="1212850"/>
                     </a:xfrm>
                     <a:prstGeom prst="rect">
                       <a:avLst/>
@@ -3498,11 +3491,70 @@
     <w:p>
       <w:pPr>
         <w:pStyle w:val="Sinespaciado"/>
+      </w:pPr>
+    </w:p>
+    <w:p>
+      <w:pPr>
+        <w:pStyle w:val="Sinespaciado"/>
+      </w:pPr>
+      <w:r>
+        <w:t>Hay registros en la tabla no duplicados que las tuplas casi son iguales</w:t>
+      </w:r>
+    </w:p>
+    <w:p>
+      <w:pPr>
+        <w:rPr>
+          <w:b w:val="0"/>
+          <w:u w:val="none"/>
+        </w:rPr>
+      </w:pPr>
+      <w:r>
+        <w:br w:type="page"/>
+      </w:r>
+    </w:p>
+    <w:p>
+      <w:pPr>
+        <w:pStyle w:val="Ttulo3"/>
+      </w:pPr>
+      <w:r>
+        <w:lastRenderedPageBreak/>
+        <w:t>Consulta</w:t>
+      </w:r>
+      <w:r>
+        <w:t xml:space="preserve"> </w:t>
+      </w:r>
+      <w:r>
+        <w:t>2</w:t>
+      </w:r>
+    </w:p>
+    <w:p>
+      <w:pPr>
+        <w:pStyle w:val="Sinespaciado"/>
         <w:rPr>
           <w:color w:val="CCCCCC"/>
           <w:lang w:eastAsia="es-ES"/>
         </w:rPr>
       </w:pPr>
+      <w:r>
+        <w:rPr>
+          <w:lang w:eastAsia="es-ES"/>
+        </w:rPr>
+        <w:t>5.2.2 Análisis del rendimiento del restaurante:</w:t>
+      </w:r>
+    </w:p>
+    <w:p>
+      <w:pPr>
+        <w:pStyle w:val="Sinespaciado"/>
+        <w:rPr>
+          <w:lang w:eastAsia="es-ES"/>
+        </w:rPr>
+      </w:pPr>
+      <w:r>
+        <w:rPr>
+          <w:lang w:eastAsia="es-ES"/>
+        </w:rPr>
+        <w:t>¿Qué restaurante tiene el precio medio de menú más alto?</w:t>
+      </w:r>
     </w:p>
     <w:p>
       <w:pPr>
@@ -3514,21 +3566,15 @@
       </w:pPr>
       <w:r>
         <w:rPr>
-          <w:lang w:eastAsia="es-ES"/>
-        </w:rPr>
-        <w:t>¿Existen tendencias en la disponibilidad de platos en los distintos restaurantes?</w:t>
-      </w:r>
-    </w:p>
-    <w:p>
-      <w:pPr>
-        <w:pStyle w:val="Sinespaciado"/>
-      </w:pPr>
-      <w:r>
+          <w:noProof/>
+          <w:color w:val="CCCCCC"/>
+          <w:lang w:eastAsia="es-ES"/>
+        </w:rPr>
         <w:drawing>
-          <wp:inline distT="0" distB="0" distL="0" distR="0" wp14:anchorId="10AD15CA" wp14:editId="42B720B2">
-            <wp:extent cx="4625163" cy="1418810"/>
-            <wp:effectExtent l="0" t="0" r="4445" b="0"/>
-            <wp:docPr id="53" name="Imagen 53"/>
+          <wp:inline distT="0" distB="0" distL="0" distR="0" wp14:anchorId="6CD2BF4D" wp14:editId="6C01EA7A">
+            <wp:extent cx="3905795" cy="1686160"/>
+            <wp:effectExtent l="0" t="0" r="0" b="9525"/>
+            <wp:docPr id="52" name="Imagen 52"/>
             <wp:cNvGraphicFramePr>
               <a:graphicFrameLocks xmlns:a="http://schemas.openxmlformats.org/drawingml/2006/main" noChangeAspect="1"/>
             </wp:cNvGraphicFramePr>
@@ -3548,7 +3594,7 @@
                   <pic:spPr>
                     <a:xfrm>
                       <a:off x="0" y="0"/>
-                      <a:ext cx="4693351" cy="1439727"/>
+                      <a:ext cx="3905795" cy="1686160"/>
                     </a:xfrm>
                     <a:prstGeom prst="rect">
                       <a:avLst/>
@@ -3563,33 +3609,12 @@
     </w:p>
     <w:p>
       <w:pPr>
-        <w:pStyle w:val="Ttulo3"/>
-      </w:pPr>
-      <w:r>
-        <w:lastRenderedPageBreak/>
-        <w:t>Consulta</w:t>
-      </w:r>
-      <w:r>
-        <w:t xml:space="preserve"> </w:t>
-      </w:r>
-      <w:r>
-        <w:t>3</w:t>
-      </w:r>
-    </w:p>
-    <w:p>
-      <w:pPr>
         <w:pStyle w:val="Sinespaciado"/>
         <w:rPr>
           <w:color w:val="CCCCCC"/>
           <w:lang w:eastAsia="es-ES"/>
         </w:rPr>
       </w:pPr>
-      <w:r>
-        <w:rPr>
-          <w:lang w:eastAsia="es-ES"/>
-        </w:rPr>
-        <w:t>5.2.3 Patrones de reserva</w:t>
-      </w:r>
     </w:p>
     <w:p>
       <w:pPr>
@@ -3603,27 +3628,19 @@
         <w:rPr>
           <w:lang w:eastAsia="es-ES"/>
         </w:rPr>
-        <w:t>¿Cuál es la duración media de la estancia de los clientes de un hotel?</w:t>
-      </w:r>
-    </w:p>
-    <w:p>
-      <w:pPr>
-        <w:pStyle w:val="Sinespaciado"/>
-      </w:pPr>
-    </w:p>
-    <w:p>
-      <w:pPr>
-        <w:pStyle w:val="Sinespaciado"/>
-      </w:pPr>
-      <w:r>
-        <w:rPr>
-          <w:noProof/>
-        </w:rPr>
+        <w:t>¿Existen tendencias en la disponibilidad de platos en los distintos restaurantes?</w:t>
+      </w:r>
+    </w:p>
+    <w:p>
+      <w:pPr>
+        <w:pStyle w:val="Sinespaciado"/>
+      </w:pPr>
+      <w:r>
         <w:drawing>
-          <wp:inline distT="0" distB="0" distL="0" distR="0" wp14:anchorId="6855B535" wp14:editId="4AA05015">
-            <wp:extent cx="3085106" cy="699445"/>
-            <wp:effectExtent l="0" t="0" r="1270" b="5715"/>
-            <wp:docPr id="17" name="Imagen 17"/>
+          <wp:inline distT="0" distB="0" distL="0" distR="0" wp14:anchorId="0AB89F87" wp14:editId="67CCB783">
+            <wp:extent cx="5506218" cy="1714739"/>
+            <wp:effectExtent l="0" t="0" r="0" b="0"/>
+            <wp:docPr id="16" name="Imagen 16"/>
             <wp:cNvGraphicFramePr>
               <a:graphicFrameLocks xmlns:a="http://schemas.openxmlformats.org/drawingml/2006/main" noChangeAspect="1"/>
             </wp:cNvGraphicFramePr>
@@ -3643,7 +3660,7 @@
                   <pic:spPr>
                     <a:xfrm>
                       <a:off x="0" y="0"/>
-                      <a:ext cx="3099536" cy="702716"/>
+                      <a:ext cx="5506218" cy="1714739"/>
                     </a:xfrm>
                     <a:prstGeom prst="rect">
                       <a:avLst/>
@@ -3663,22 +3680,66 @@
     </w:p>
     <w:p>
       <w:pPr>
-        <w:pStyle w:val="Sinespaciado"/>
-      </w:pPr>
-      <w:r>
-        <w:t>¿Existen periodos de máxima ocupación en función de las fechas de reserva?</w:t>
-      </w:r>
-    </w:p>
-    <w:p>
-      <w:pPr>
-        <w:pStyle w:val="Sinespaciado"/>
-      </w:pPr>
-      <w:r>
+        <w:pStyle w:val="Ttulo3"/>
+      </w:pPr>
+      <w:r>
+        <w:t>Consulta</w:t>
+      </w:r>
+      <w:r>
+        <w:t xml:space="preserve"> </w:t>
+      </w:r>
+      <w:r>
+        <w:t>3</w:t>
+      </w:r>
+    </w:p>
+    <w:p>
+      <w:pPr>
+        <w:pStyle w:val="Sinespaciado"/>
+        <w:rPr>
+          <w:color w:val="CCCCCC"/>
+          <w:lang w:eastAsia="es-ES"/>
+        </w:rPr>
+      </w:pPr>
+      <w:r>
+        <w:rPr>
+          <w:lang w:eastAsia="es-ES"/>
+        </w:rPr>
+        <w:t>5.2.3 Patrones de reserva</w:t>
+      </w:r>
+    </w:p>
+    <w:p>
+      <w:pPr>
+        <w:pStyle w:val="Sinespaciado"/>
+        <w:rPr>
+          <w:color w:val="CCCCCC"/>
+          <w:lang w:eastAsia="es-ES"/>
+        </w:rPr>
+      </w:pPr>
+      <w:r>
+        <w:rPr>
+          <w:lang w:eastAsia="es-ES"/>
+        </w:rPr>
+        <w:t>¿Cuál es la duración media de la estancia de los clientes de un hotel?</w:t>
+      </w:r>
+    </w:p>
+    <w:p>
+      <w:pPr>
+        <w:pStyle w:val="Sinespaciado"/>
+      </w:pPr>
+    </w:p>
+    <w:p>
+      <w:pPr>
+        <w:pStyle w:val="Sinespaciado"/>
+      </w:pPr>
+      <w:r>
+        <w:rPr>
+          <w:noProof/>
+        </w:rPr>
         <w:drawing>
-          <wp:inline distT="0" distB="0" distL="0" distR="0" wp14:anchorId="242C732A" wp14:editId="349C4CEB">
-            <wp:extent cx="1121134" cy="931647"/>
-            <wp:effectExtent l="0" t="0" r="3175" b="1905"/>
-            <wp:docPr id="54" name="Imagen 54"/>
+          <wp:inline distT="0" distB="0" distL="0" distR="0" wp14:anchorId="6855B535" wp14:editId="4AA05015">
+            <wp:extent cx="3085106" cy="699445"/>
+            <wp:effectExtent l="0" t="0" r="1270" b="5715"/>
+            <wp:docPr id="17" name="Imagen 17"/>
             <wp:cNvGraphicFramePr>
               <a:graphicFrameLocks xmlns:a="http://schemas.openxmlformats.org/drawingml/2006/main" noChangeAspect="1"/>
             </wp:cNvGraphicFramePr>
@@ -3698,7 +3759,7 @@
                   <pic:spPr>
                     <a:xfrm>
                       <a:off x="0" y="0"/>
-                      <a:ext cx="1131647" cy="940383"/>
+                      <a:ext cx="3099536" cy="702716"/>
                     </a:xfrm>
                     <a:prstGeom prst="rect">
                       <a:avLst/>
@@ -3710,15 +3771,33 @@
           </wp:inline>
         </w:drawing>
       </w:r>
-      <w:r>
-        <w:t xml:space="preserve">  </w:t>
-      </w:r>
-      <w:r>
+    </w:p>
+    <w:p>
+      <w:pPr>
+        <w:pStyle w:val="Sinespaciado"/>
+      </w:pPr>
+    </w:p>
+    <w:p>
+      <w:pPr>
+        <w:pStyle w:val="Sinespaciado"/>
+      </w:pPr>
+      <w:r>
+        <w:t>¿Existen periodos de máxima ocupación en función de las fechas de reserva?</w:t>
+      </w:r>
+    </w:p>
+    <w:p>
+      <w:pPr>
+        <w:pStyle w:val="Sinespaciado"/>
+      </w:pPr>
+      <w:r>
+        <w:rPr>
+          <w:noProof/>
+        </w:rPr>
         <w:drawing>
-          <wp:inline distT="0" distB="0" distL="0" distR="0" wp14:anchorId="38CE0852" wp14:editId="5E1C22B1">
-            <wp:extent cx="1273174" cy="934346"/>
-            <wp:effectExtent l="0" t="0" r="3810" b="0"/>
-            <wp:docPr id="55" name="Imagen 55"/>
+          <wp:inline distT="0" distB="0" distL="0" distR="0" wp14:anchorId="242C732A" wp14:editId="349C4CEB">
+            <wp:extent cx="1121134" cy="931647"/>
+            <wp:effectExtent l="0" t="0" r="3175" b="1905"/>
+            <wp:docPr id="54" name="Imagen 54"/>
             <wp:cNvGraphicFramePr>
               <a:graphicFrameLocks xmlns:a="http://schemas.openxmlformats.org/drawingml/2006/main" noChangeAspect="1"/>
             </wp:cNvGraphicFramePr>
@@ -3738,7 +3817,7 @@
                   <pic:spPr>
                     <a:xfrm>
                       <a:off x="0" y="0"/>
-                      <a:ext cx="1284167" cy="942414"/>
+                      <a:ext cx="1131647" cy="940383"/>
                     </a:xfrm>
                     <a:prstGeom prst="rect">
                       <a:avLst/>
@@ -3751,14 +3830,17 @@
         </w:drawing>
       </w:r>
       <w:r>
-        <w:t xml:space="preserve">   </w:t>
-      </w:r>
-      <w:r>
+        <w:t xml:space="preserve">  </w:t>
+      </w:r>
+      <w:r>
+        <w:rPr>
+          <w:noProof/>
+        </w:rPr>
         <w:drawing>
-          <wp:inline distT="0" distB="0" distL="0" distR="0" wp14:anchorId="4A91B301" wp14:editId="53071687">
-            <wp:extent cx="1494846" cy="927631"/>
-            <wp:effectExtent l="0" t="0" r="0" b="6350"/>
-            <wp:docPr id="56" name="Imagen 56"/>
+          <wp:inline distT="0" distB="0" distL="0" distR="0" wp14:anchorId="38CE0852" wp14:editId="5E1C22B1">
+            <wp:extent cx="1273174" cy="934346"/>
+            <wp:effectExtent l="0" t="0" r="3810" b="0"/>
+            <wp:docPr id="55" name="Imagen 55"/>
             <wp:cNvGraphicFramePr>
               <a:graphicFrameLocks xmlns:a="http://schemas.openxmlformats.org/drawingml/2006/main" noChangeAspect="1"/>
             </wp:cNvGraphicFramePr>
@@ -3778,7 +3860,7 @@
                   <pic:spPr>
                     <a:xfrm>
                       <a:off x="0" y="0"/>
-                      <a:ext cx="1514021" cy="939530"/>
+                      <a:ext cx="1284167" cy="942414"/>
                     </a:xfrm>
                     <a:prstGeom prst="rect">
                       <a:avLst/>
@@ -3791,14 +3873,17 @@
         </w:drawing>
       </w:r>
       <w:r>
-        <w:t xml:space="preserve">  </w:t>
-      </w:r>
-      <w:r>
+        <w:t xml:space="preserve">   </w:t>
+      </w:r>
+      <w:r>
+        <w:rPr>
+          <w:noProof/>
+        </w:rPr>
         <w:drawing>
-          <wp:inline distT="0" distB="0" distL="0" distR="0" wp14:anchorId="52B38FDF" wp14:editId="1F17AFC4">
-            <wp:extent cx="1908313" cy="832994"/>
-            <wp:effectExtent l="0" t="0" r="0" b="5715"/>
-            <wp:docPr id="57" name="Imagen 57"/>
+          <wp:inline distT="0" distB="0" distL="0" distR="0" wp14:anchorId="4A91B301" wp14:editId="53071687">
+            <wp:extent cx="1494846" cy="927631"/>
+            <wp:effectExtent l="0" t="0" r="0" b="6350"/>
+            <wp:docPr id="56" name="Imagen 56"/>
             <wp:cNvGraphicFramePr>
               <a:graphicFrameLocks xmlns:a="http://schemas.openxmlformats.org/drawingml/2006/main" noChangeAspect="1"/>
             </wp:cNvGraphicFramePr>
@@ -3818,7 +3903,7 @@
                   <pic:spPr>
                     <a:xfrm>
                       <a:off x="0" y="0"/>
-                      <a:ext cx="1915731" cy="836232"/>
+                      <a:ext cx="1514021" cy="939530"/>
                     </a:xfrm>
                     <a:prstGeom prst="rect">
                       <a:avLst/>
@@ -3830,74 +3915,18 @@
           </wp:inline>
         </w:drawing>
       </w:r>
-    </w:p>
-    <w:p>
-      <w:pPr>
-        <w:pStyle w:val="Sinespaciado"/>
-      </w:pPr>
-    </w:p>
-    <w:p>
-      <w:pPr>
-        <w:pStyle w:val="Ttulo3"/>
-      </w:pPr>
-      <w:r>
-        <w:t>Consulta</w:t>
-      </w:r>
-      <w:r>
-        <w:t xml:space="preserve"> </w:t>
-      </w:r>
-      <w:r>
-        <w:t>4</w:t>
-      </w:r>
-    </w:p>
-    <w:p>
-      <w:pPr>
-        <w:pStyle w:val="Sinespaciado"/>
-        <w:rPr>
-          <w:color w:val="CCCCCC"/>
-          <w:lang w:eastAsia="es-ES"/>
-        </w:rPr>
-      </w:pPr>
-      <w:r>
-        <w:rPr>
-          <w:lang w:eastAsia="es-ES"/>
-        </w:rPr>
-        <w:t>5.2.4 Gestión de empleados</w:t>
-      </w:r>
-    </w:p>
-    <w:p>
-      <w:pPr>
-        <w:pStyle w:val="Sinespaciado"/>
-        <w:rPr>
-          <w:color w:val="CCCCCC"/>
-          <w:lang w:eastAsia="es-ES"/>
-        </w:rPr>
-      </w:pPr>
-      <w:r>
-        <w:rPr>
-          <w:lang w:eastAsia="es-ES"/>
-        </w:rPr>
-        <w:t>¿Cuántos empleados tiene de media cada hotel?</w:t>
-      </w:r>
-    </w:p>
-    <w:p>
-      <w:pPr>
-        <w:pStyle w:val="Sinespaciado"/>
-      </w:pPr>
-    </w:p>
-    <w:p>
-      <w:pPr>
-        <w:pStyle w:val="Sinespaciado"/>
-      </w:pPr>
+      <w:r>
+        <w:t xml:space="preserve">  </w:t>
+      </w:r>
       <w:r>
         <w:rPr>
           <w:noProof/>
         </w:rPr>
         <w:drawing>
-          <wp:inline distT="0" distB="0" distL="0" distR="0" wp14:anchorId="7708F527" wp14:editId="2DB1D148">
-            <wp:extent cx="3334215" cy="2467319"/>
-            <wp:effectExtent l="0" t="0" r="0" b="9525"/>
-            <wp:docPr id="21" name="Imagen 21"/>
+          <wp:inline distT="0" distB="0" distL="0" distR="0" wp14:anchorId="52B38FDF" wp14:editId="1F17AFC4">
+            <wp:extent cx="1908313" cy="832994"/>
+            <wp:effectExtent l="0" t="0" r="0" b="5715"/>
+            <wp:docPr id="57" name="Imagen 57"/>
             <wp:cNvGraphicFramePr>
               <a:graphicFrameLocks xmlns:a="http://schemas.openxmlformats.org/drawingml/2006/main" noChangeAspect="1"/>
             </wp:cNvGraphicFramePr>
@@ -3917,7 +3946,7 @@
                   <pic:spPr>
                     <a:xfrm>
                       <a:off x="0" y="0"/>
-                      <a:ext cx="3334215" cy="2467319"/>
+                      <a:ext cx="1915731" cy="836232"/>
                     </a:xfrm>
                     <a:prstGeom prst="rect">
                       <a:avLst/>
@@ -3929,8 +3958,23 @@
           </wp:inline>
         </w:drawing>
       </w:r>
-      <w:r>
-        <w:br w:type="textWrapping" w:clear="all"/>
+    </w:p>
+    <w:p>
+      <w:pPr>
+        <w:pStyle w:val="Sinespaciado"/>
+      </w:pPr>
+    </w:p>
+    <w:p>
+      <w:pPr>
+        <w:rPr>
+          <w:rFonts w:asciiTheme="majorHAnsi" w:eastAsiaTheme="majorEastAsia" w:hAnsiTheme="majorHAnsi" w:cstheme="majorBidi"/>
+          <w:color w:val="1F3763" w:themeColor="accent1" w:themeShade="7F"/>
+          <w:sz w:val="24"/>
+          <w:szCs w:val="24"/>
+        </w:rPr>
+      </w:pPr>
+      <w:r>
+        <w:br w:type="page"/>
       </w:r>
     </w:p>
     <w:p>
@@ -3938,13 +3982,14 @@
         <w:pStyle w:val="Ttulo3"/>
       </w:pPr>
       <w:r>
+        <w:lastRenderedPageBreak/>
         <w:t>Consulta</w:t>
       </w:r>
       <w:r>
         <w:t xml:space="preserve"> </w:t>
       </w:r>
       <w:r>
-        <w:t>5</w:t>
+        <w:t>4</w:t>
       </w:r>
     </w:p>
     <w:p>
@@ -3959,52 +4004,42 @@
         <w:rPr>
           <w:lang w:eastAsia="es-ES"/>
         </w:rPr>
-        <w:t>5.2.5 Ocupación e ingresos del hotel</w:t>
-      </w:r>
-    </w:p>
-    <w:p>
-      <w:pPr>
-        <w:pStyle w:val="Sinespaciado"/>
-        <w:rPr>
-          <w:lang w:eastAsia="es-ES"/>
-        </w:rPr>
-      </w:pPr>
-      <w:r>
-        <w:rPr>
-          <w:lang w:eastAsia="es-ES"/>
-        </w:rPr>
-        <w:t>¿Cuál es el índice de ocupación de cada hotel y varía según la categoría de</w:t>
-      </w:r>
-      <w:r>
+        <w:t>5.2.4 Gestión de empleados</w:t>
+      </w:r>
+    </w:p>
+    <w:p>
+      <w:pPr>
+        <w:pStyle w:val="Sinespaciado"/>
         <w:rPr>
           <w:color w:val="CCCCCC"/>
           <w:lang w:eastAsia="es-ES"/>
         </w:rPr>
-        <w:t xml:space="preserve"> </w:t>
-      </w:r>
-      <w:r>
-        <w:rPr>
-          <w:lang w:eastAsia="es-ES"/>
-        </w:rPr>
-        <w:t>habitación?</w:t>
-      </w:r>
-    </w:p>
-    <w:p>
-      <w:pPr>
-        <w:pStyle w:val="Sinespaciado"/>
-        <w:rPr>
-          <w:lang w:eastAsia="es-ES"/>
-        </w:rPr>
-      </w:pPr>
-      <w:r>
-        <w:rPr>
-          <w:lang w:eastAsia="es-ES"/>
+      </w:pPr>
+      <w:r>
+        <w:rPr>
+          <w:lang w:eastAsia="es-ES"/>
+        </w:rPr>
+        <w:t>¿Cuántos empleados tiene de media cada hotel?</w:t>
+      </w:r>
+    </w:p>
+    <w:p>
+      <w:pPr>
+        <w:pStyle w:val="Sinespaciado"/>
+      </w:pPr>
+    </w:p>
+    <w:p>
+      <w:pPr>
+        <w:pStyle w:val="Sinespaciado"/>
+      </w:pPr>
+      <w:r>
+        <w:rPr>
+          <w:noProof/>
         </w:rPr>
         <w:drawing>
-          <wp:inline distT="0" distB="0" distL="0" distR="0" wp14:anchorId="700B4F01" wp14:editId="0D54E619">
-            <wp:extent cx="2614748" cy="2009553"/>
-            <wp:effectExtent l="0" t="0" r="0" b="0"/>
-            <wp:docPr id="58" name="Imagen 58"/>
+          <wp:inline distT="0" distB="0" distL="0" distR="0" wp14:anchorId="7708F527" wp14:editId="2DB1D148">
+            <wp:extent cx="3334215" cy="2467319"/>
+            <wp:effectExtent l="0" t="0" r="0" b="9525"/>
+            <wp:docPr id="21" name="Imagen 21"/>
             <wp:cNvGraphicFramePr>
               <a:graphicFrameLocks xmlns:a="http://schemas.openxmlformats.org/drawingml/2006/main" noChangeAspect="1"/>
             </wp:cNvGraphicFramePr>
@@ -4024,7 +4059,7 @@
                   <pic:spPr>
                     <a:xfrm>
                       <a:off x="0" y="0"/>
-                      <a:ext cx="2625106" cy="2017514"/>
+                      <a:ext cx="3334215" cy="2467319"/>
                     </a:xfrm>
                     <a:prstGeom prst="rect">
                       <a:avLst/>
@@ -4037,54 +4072,82 @@
         </w:drawing>
       </w:r>
       <w:r>
-        <w:rPr>
-          <w:lang w:eastAsia="es-ES"/>
-        </w:rPr>
+        <w:br w:type="textWrapping" w:clear="all"/>
+      </w:r>
+    </w:p>
+    <w:p>
+      <w:pPr>
+        <w:pStyle w:val="Ttulo3"/>
+      </w:pPr>
+      <w:r>
+        <w:t>Consulta</w:t>
+      </w:r>
+      <w:r>
         <w:t xml:space="preserve"> </w:t>
       </w:r>
       <w:r>
-        <w:rPr>
-          <w:b/>
-          <w:bCs/>
-          <w:u w:val="single"/>
+        <w:t>5</w:t>
+      </w:r>
+    </w:p>
+    <w:p>
+      <w:pPr>
+        <w:pStyle w:val="Sinespaciado"/>
+        <w:rPr>
+          <w:color w:val="CCCCCC"/>
+          <w:lang w:eastAsia="es-ES"/>
+        </w:rPr>
+      </w:pPr>
+      <w:r>
+        <w:rPr>
+          <w:lang w:eastAsia="es-ES"/>
+        </w:rPr>
+        <w:t>5.2.5 Ocupación e ingresos del hotel</w:t>
+      </w:r>
+    </w:p>
+    <w:p>
+      <w:pPr>
+        <w:pStyle w:val="Sinespaciado"/>
+        <w:rPr>
+          <w:lang w:eastAsia="es-ES"/>
+        </w:rPr>
+      </w:pPr>
+      <w:r>
+        <w:rPr>
+          <w:lang w:eastAsia="es-ES"/>
+        </w:rPr>
+        <w:t>¿Cuál es el índice de ocupación de cada hotel y varía según la categoría de</w:t>
+      </w:r>
+      <w:r>
+        <w:rPr>
+          <w:color w:val="CCCCCC"/>
           <w:lang w:eastAsia="es-ES"/>
         </w:rPr>
         <w:t xml:space="preserve"> </w:t>
       </w:r>
       <w:r>
         <w:rPr>
-          <w:b/>
-          <w:bCs/>
-          <w:u w:val="single"/>
-          <w:lang w:eastAsia="es-ES"/>
-        </w:rPr>
-        <w:t>totales</w:t>
-      </w:r>
-    </w:p>
-    <w:p>
-      <w:pPr>
-        <w:pStyle w:val="Sinespaciado"/>
-        <w:rPr>
-          <w:lang w:eastAsia="es-ES"/>
-        </w:rPr>
-      </w:pPr>
-    </w:p>
-    <w:p>
-      <w:pPr>
-        <w:pStyle w:val="Sinespaciado"/>
-        <w:rPr>
-          <w:lang w:eastAsia="es-ES"/>
-        </w:rPr>
-      </w:pPr>
-      <w:r>
-        <w:rPr>
+          <w:lang w:eastAsia="es-ES"/>
+        </w:rPr>
+        <w:t>habitación?</w:t>
+      </w:r>
+    </w:p>
+    <w:p>
+      <w:pPr>
+        <w:pStyle w:val="Sinespaciado"/>
+        <w:rPr>
+          <w:lang w:eastAsia="es-ES"/>
+        </w:rPr>
+      </w:pPr>
+      <w:r>
+        <w:rPr>
+          <w:noProof/>
           <w:lang w:eastAsia="es-ES"/>
         </w:rPr>
         <w:drawing>
-          <wp:inline distT="0" distB="0" distL="0" distR="0" wp14:anchorId="5F1C342F" wp14:editId="1F33AB99">
-            <wp:extent cx="5963285" cy="2532742"/>
-            <wp:effectExtent l="0" t="0" r="0" b="1270"/>
-            <wp:docPr id="59" name="Imagen 59"/>
+          <wp:inline distT="0" distB="0" distL="0" distR="0" wp14:anchorId="700B4F01" wp14:editId="0D54E619">
+            <wp:extent cx="2614748" cy="2009553"/>
+            <wp:effectExtent l="0" t="0" r="0" b="0"/>
+            <wp:docPr id="58" name="Imagen 58"/>
             <wp:cNvGraphicFramePr>
               <a:graphicFrameLocks xmlns:a="http://schemas.openxmlformats.org/drawingml/2006/main" noChangeAspect="1"/>
             </wp:cNvGraphicFramePr>
@@ -4104,7 +4167,7 @@
                   <pic:spPr>
                     <a:xfrm>
                       <a:off x="0" y="0"/>
-                      <a:ext cx="5969572" cy="2535412"/>
+                      <a:ext cx="2625106" cy="2017514"/>
                     </a:xfrm>
                     <a:prstGeom prst="rect">
                       <a:avLst/>
@@ -4116,31 +4179,56 @@
           </wp:inline>
         </w:drawing>
       </w:r>
-    </w:p>
-    <w:p>
-      <w:pPr>
-        <w:pStyle w:val="Sinespaciado"/>
-        <w:rPr>
-          <w:lang w:eastAsia="es-ES"/>
-        </w:rPr>
-      </w:pPr>
-    </w:p>
-    <w:p>
-      <w:pPr>
-        <w:pStyle w:val="Sinespaciado"/>
-        <w:rPr>
-          <w:lang w:eastAsia="es-ES"/>
-        </w:rPr>
-      </w:pPr>
-      <w:r>
-        <w:rPr>
+      <w:r>
+        <w:rPr>
+          <w:lang w:eastAsia="es-ES"/>
+        </w:rPr>
+        <w:t xml:space="preserve"> </w:t>
+      </w:r>
+      <w:r>
+        <w:rPr>
+          <w:b/>
+          <w:bCs/>
+          <w:u w:val="single"/>
+          <w:lang w:eastAsia="es-ES"/>
+        </w:rPr>
+        <w:t xml:space="preserve"> </w:t>
+      </w:r>
+      <w:r>
+        <w:rPr>
+          <w:b/>
+          <w:bCs/>
+          <w:u w:val="single"/>
+          <w:lang w:eastAsia="es-ES"/>
+        </w:rPr>
+        <w:t>totales</w:t>
+      </w:r>
+    </w:p>
+    <w:p>
+      <w:pPr>
+        <w:pStyle w:val="Sinespaciado"/>
+        <w:rPr>
+          <w:lang w:eastAsia="es-ES"/>
+        </w:rPr>
+      </w:pPr>
+    </w:p>
+    <w:p>
+      <w:pPr>
+        <w:pStyle w:val="Sinespaciado"/>
+        <w:rPr>
+          <w:lang w:eastAsia="es-ES"/>
+        </w:rPr>
+      </w:pPr>
+      <w:r>
+        <w:rPr>
+          <w:noProof/>
           <w:lang w:eastAsia="es-ES"/>
         </w:rPr>
         <w:drawing>
-          <wp:inline distT="0" distB="0" distL="0" distR="0" wp14:anchorId="7349309F" wp14:editId="59DB4A68">
-            <wp:extent cx="5963482" cy="2543530"/>
-            <wp:effectExtent l="0" t="0" r="0" b="9525"/>
-            <wp:docPr id="60" name="Imagen 60"/>
+          <wp:inline distT="0" distB="0" distL="0" distR="0" wp14:anchorId="5F1C342F" wp14:editId="1F33AB99">
+            <wp:extent cx="5963285" cy="2532742"/>
+            <wp:effectExtent l="0" t="0" r="0" b="1270"/>
+            <wp:docPr id="59" name="Imagen 59"/>
             <wp:cNvGraphicFramePr>
               <a:graphicFrameLocks xmlns:a="http://schemas.openxmlformats.org/drawingml/2006/main" noChangeAspect="1"/>
             </wp:cNvGraphicFramePr>
@@ -4160,7 +4248,7 @@
                   <pic:spPr>
                     <a:xfrm>
                       <a:off x="0" y="0"/>
-                      <a:ext cx="5963482" cy="2543530"/>
+                      <a:ext cx="5969572" cy="2535412"/>
                     </a:xfrm>
                     <a:prstGeom prst="rect">
                       <a:avLst/>
@@ -4190,13 +4278,15 @@
       </w:pPr>
       <w:r>
         <w:rPr>
-          <w:lang w:eastAsia="es-ES"/>
-        </w:rPr>
+          <w:noProof/>
+          <w:lang w:eastAsia="es-ES"/>
+        </w:rPr>
+        <w:lastRenderedPageBreak/>
         <w:drawing>
-          <wp:inline distT="0" distB="0" distL="0" distR="0" wp14:anchorId="13D9533A" wp14:editId="0BD30713">
-            <wp:extent cx="5963285" cy="2546013"/>
-            <wp:effectExtent l="0" t="0" r="0" b="6985"/>
-            <wp:docPr id="61" name="Imagen 61"/>
+          <wp:inline distT="0" distB="0" distL="0" distR="0" wp14:anchorId="7349309F" wp14:editId="59DB4A68">
+            <wp:extent cx="5963482" cy="2543530"/>
+            <wp:effectExtent l="0" t="0" r="0" b="9525"/>
+            <wp:docPr id="60" name="Imagen 60"/>
             <wp:cNvGraphicFramePr>
               <a:graphicFrameLocks xmlns:a="http://schemas.openxmlformats.org/drawingml/2006/main" noChangeAspect="1"/>
             </wp:cNvGraphicFramePr>
@@ -4216,7 +4306,7 @@
                   <pic:spPr>
                     <a:xfrm>
                       <a:off x="0" y="0"/>
-                      <a:ext cx="5966860" cy="2547539"/>
+                      <a:ext cx="5963482" cy="2543530"/>
                     </a:xfrm>
                     <a:prstGeom prst="rect">
                       <a:avLst/>
@@ -4244,68 +4334,16 @@
           <w:lang w:eastAsia="es-ES"/>
         </w:rPr>
       </w:pPr>
-    </w:p>
-    <w:p>
-      <w:pPr>
-        <w:pStyle w:val="Sinespaciado"/>
-        <w:rPr>
-          <w:lang w:eastAsia="es-ES"/>
-        </w:rPr>
-      </w:pPr>
-    </w:p>
-    <w:p>
-      <w:pPr>
-        <w:pStyle w:val="Sinespaciado"/>
-      </w:pPr>
-    </w:p>
-    <w:p>
-      <w:pPr>
-        <w:pStyle w:val="Sinespaciado"/>
-        <w:rPr>
-          <w:color w:val="CCCCCC"/>
-          <w:lang w:eastAsia="es-ES"/>
-        </w:rPr>
-      </w:pPr>
-      <w:r>
-        <w:rPr>
-          <w:lang w:eastAsia="es-ES"/>
-        </w:rPr>
-        <w:lastRenderedPageBreak/>
-        <w:t>¿Podemos estimar los ingresos generados por cada hotel basándonos en los</w:t>
-      </w:r>
-    </w:p>
-    <w:p>
-      <w:pPr>
-        <w:pStyle w:val="Sinespaciado"/>
-        <w:rPr>
-          <w:lang w:eastAsia="es-ES"/>
-        </w:rPr>
-      </w:pPr>
-      <w:r>
-        <w:rPr>
-          <w:lang w:eastAsia="es-ES"/>
-        </w:rPr>
-        <w:t>precios de las habitaciones y los índices de ocupación?</w:t>
-      </w:r>
-    </w:p>
-    <w:p>
-      <w:pPr>
-        <w:pStyle w:val="Sinespaciado"/>
-        <w:rPr>
-          <w:color w:val="CCCCCC"/>
-          <w:lang w:eastAsia="es-ES"/>
-        </w:rPr>
-      </w:pPr>
-      <w:r>
-        <w:rPr>
-          <w:color w:val="CCCCCC"/>
+      <w:r>
+        <w:rPr>
+          <w:noProof/>
           <w:lang w:eastAsia="es-ES"/>
         </w:rPr>
         <w:drawing>
-          <wp:inline distT="0" distB="0" distL="0" distR="0" wp14:anchorId="70855B8D" wp14:editId="471634EC">
-            <wp:extent cx="4934639" cy="2629267"/>
-            <wp:effectExtent l="0" t="0" r="0" b="0"/>
-            <wp:docPr id="20" name="Imagen 20"/>
+          <wp:inline distT="0" distB="0" distL="0" distR="0" wp14:anchorId="13D9533A" wp14:editId="0BD30713">
+            <wp:extent cx="5963285" cy="2546013"/>
+            <wp:effectExtent l="0" t="0" r="0" b="6985"/>
+            <wp:docPr id="61" name="Imagen 61"/>
             <wp:cNvGraphicFramePr>
               <a:graphicFrameLocks xmlns:a="http://schemas.openxmlformats.org/drawingml/2006/main" noChangeAspect="1"/>
             </wp:cNvGraphicFramePr>
@@ -4325,7 +4363,7 @@
                   <pic:spPr>
                     <a:xfrm>
                       <a:off x="0" y="0"/>
-                      <a:ext cx="4934639" cy="2629267"/>
+                      <a:ext cx="5966860" cy="2547539"/>
                     </a:xfrm>
                     <a:prstGeom prst="rect">
                       <a:avLst/>
@@ -4341,37 +4379,15 @@
     <w:p>
       <w:pPr>
         <w:pStyle w:val="Sinespaciado"/>
-      </w:pPr>
-      <w:r>
-        <w:t>Suma</w:t>
-      </w:r>
-      <w:r>
-        <w:t xml:space="preserve"> de los precios de las habitaciones de cada uno, y con eso llegamos a la solución</w:t>
-      </w:r>
-    </w:p>
-    <w:p>
-      <w:pPr>
-        <w:pStyle w:val="Sinespaciado"/>
-      </w:pPr>
-    </w:p>
-    <w:p>
-      <w:pPr>
-        <w:pStyle w:val="Sinespaciado"/>
-      </w:pPr>
-    </w:p>
-    <w:p>
-      <w:pPr>
-        <w:pStyle w:val="Ttulo3"/>
-      </w:pPr>
-      <w:r>
-        <w:t>Consulta</w:t>
-      </w:r>
-      <w:r>
-        <w:t xml:space="preserve"> </w:t>
-      </w:r>
-      <w:r>
-        <w:t>6</w:t>
-      </w:r>
+        <w:rPr>
+          <w:lang w:eastAsia="es-ES"/>
+        </w:rPr>
+      </w:pPr>
+    </w:p>
+    <w:p>
+      <w:pPr>
+        <w:pStyle w:val="Sinespaciado"/>
+      </w:pPr>
     </w:p>
     <w:p>
       <w:pPr>
@@ -4385,45 +4401,42 @@
         <w:rPr>
           <w:lang w:eastAsia="es-ES"/>
         </w:rPr>
-        <w:t>5.2.6 Análisis de menús</w:t>
-      </w:r>
-    </w:p>
-    <w:p>
-      <w:pPr>
-        <w:pStyle w:val="Sinespaciado"/>
-        <w:rPr>
-          <w:lang w:eastAsia="es-ES"/>
-        </w:rPr>
-      </w:pPr>
-      <w:r>
-        <w:rPr>
-          <w:lang w:eastAsia="es-ES"/>
-        </w:rPr>
-        <w:t>¿Qué platos son los más y los menos populares entre los restaurantes?</w:t>
-      </w:r>
-    </w:p>
-    <w:p>
-      <w:pPr>
-        <w:pStyle w:val="Sinespaciado"/>
-        <w:rPr>
-          <w:b/>
-          <w:lang w:eastAsia="es-ES"/>
-        </w:rPr>
-      </w:pPr>
-    </w:p>
-    <w:p>
-      <w:pPr>
-        <w:pStyle w:val="Sinespaciado"/>
+        <w:t>¿Podemos estimar los ingresos generados por cada hotel basándonos en los</w:t>
+      </w:r>
+    </w:p>
+    <w:p>
+      <w:pPr>
+        <w:pStyle w:val="Sinespaciado"/>
+        <w:rPr>
+          <w:lang w:eastAsia="es-ES"/>
+        </w:rPr>
+      </w:pPr>
+      <w:r>
+        <w:rPr>
+          <w:lang w:eastAsia="es-ES"/>
+        </w:rPr>
+        <w:t>precios de las habitaciones y los índices de ocupación?</w:t>
+      </w:r>
+    </w:p>
+    <w:p>
+      <w:pPr>
+        <w:pStyle w:val="Sinespaciado"/>
+        <w:rPr>
+          <w:color w:val="CCCCCC"/>
+          <w:lang w:eastAsia="es-ES"/>
+        </w:rPr>
       </w:pPr>
       <w:r>
         <w:rPr>
           <w:noProof/>
+          <w:color w:val="CCCCCC"/>
+          <w:lang w:eastAsia="es-ES"/>
         </w:rPr>
         <w:drawing>
-          <wp:inline distT="0" distB="0" distL="0" distR="0" wp14:anchorId="49679C3D" wp14:editId="26E1B7B7">
-            <wp:extent cx="4801270" cy="4220164"/>
-            <wp:effectExtent l="0" t="0" r="0" b="9525"/>
-            <wp:docPr id="62" name="Imagen 62"/>
+          <wp:inline distT="0" distB="0" distL="0" distR="0" wp14:anchorId="70855B8D" wp14:editId="471634EC">
+            <wp:extent cx="4934639" cy="2629267"/>
+            <wp:effectExtent l="0" t="0" r="0" b="0"/>
+            <wp:docPr id="20" name="Imagen 20"/>
             <wp:cNvGraphicFramePr>
               <a:graphicFrameLocks xmlns:a="http://schemas.openxmlformats.org/drawingml/2006/main" noChangeAspect="1"/>
             </wp:cNvGraphicFramePr>
@@ -4443,7 +4456,7 @@
                   <pic:spPr>
                     <a:xfrm>
                       <a:off x="0" y="0"/>
-                      <a:ext cx="4801270" cy="4220164"/>
+                      <a:ext cx="4934639" cy="2629267"/>
                     </a:xfrm>
                     <a:prstGeom prst="rect">
                       <a:avLst/>
@@ -4460,11 +4473,27 @@
       <w:pPr>
         <w:pStyle w:val="Sinespaciado"/>
       </w:pPr>
-    </w:p>
-    <w:p>
-      <w:pPr>
-        <w:pStyle w:val="Sinespaciado"/>
-      </w:pPr>
+      <w:r>
+        <w:t>Suma</w:t>
+      </w:r>
+      <w:r>
+        <w:t xml:space="preserve"> de los precios de las habitaciones de cada uno, y con eso llegamos a la solución</w:t>
+      </w:r>
+    </w:p>
+    <w:p>
+      <w:pPr>
+        <w:pStyle w:val="Ttulo3"/>
+      </w:pPr>
+      <w:r>
+        <w:lastRenderedPageBreak/>
+        <w:t>Consulta</w:t>
+      </w:r>
+      <w:r>
+        <w:t xml:space="preserve"> </w:t>
+      </w:r>
+      <w:r>
+        <w:t>6</w:t>
+      </w:r>
     </w:p>
     <w:p>
       <w:pPr>
@@ -4478,41 +4507,42 @@
         <w:rPr>
           <w:lang w:eastAsia="es-ES"/>
         </w:rPr>
-        <w:lastRenderedPageBreak/>
-        <w:t>¿Hay ingredientes o alérgenos comunes que aparezcan con frecuencia en los</w:t>
-      </w:r>
-      <w:r>
-        <w:rPr>
-          <w:color w:val="CCCCCC"/>
-          <w:lang w:eastAsia="es-ES"/>
-        </w:rPr>
-        <w:t xml:space="preserve"> </w:t>
-      </w:r>
-      <w:r>
-        <w:rPr>
-          <w:lang w:eastAsia="es-ES"/>
-        </w:rPr>
-        <w:t>platos?</w:t>
-      </w:r>
-    </w:p>
-    <w:p>
-      <w:pPr>
-        <w:pStyle w:val="Sinespaciado"/>
-      </w:pPr>
-    </w:p>
-    <w:p>
-      <w:pPr>
-        <w:pStyle w:val="Sinespaciado"/>
-      </w:pPr>
-      <w:r>
-        <w:rPr>
-          <w:noProof/>
-        </w:rPr>
+        <w:t>5.2.6 Análisis de menús</w:t>
+      </w:r>
+    </w:p>
+    <w:p>
+      <w:pPr>
+        <w:pStyle w:val="Sinespaciado"/>
+        <w:rPr>
+          <w:lang w:eastAsia="es-ES"/>
+        </w:rPr>
+      </w:pPr>
+      <w:r>
+        <w:rPr>
+          <w:lang w:eastAsia="es-ES"/>
+        </w:rPr>
+        <w:t>¿Qué platos son los más y los menos populares entre los restaurantes?</w:t>
+      </w:r>
+    </w:p>
+    <w:p>
+      <w:pPr>
+        <w:pStyle w:val="Sinespaciado"/>
+        <w:rPr>
+          <w:b/>
+          <w:lang w:eastAsia="es-ES"/>
+        </w:rPr>
+      </w:pPr>
+    </w:p>
+    <w:p>
+      <w:pPr>
+        <w:pStyle w:val="Sinespaciado"/>
+      </w:pPr>
+      <w:r>
         <w:drawing>
-          <wp:inline distT="0" distB="0" distL="0" distR="0" wp14:anchorId="5FEF8173" wp14:editId="0245FD69">
-            <wp:extent cx="2782956" cy="2569915"/>
-            <wp:effectExtent l="0" t="0" r="0" b="1905"/>
-            <wp:docPr id="23" name="Imagen 23"/>
+          <wp:inline distT="0" distB="0" distL="0" distR="0" wp14:anchorId="743EEF7C" wp14:editId="2D765F2F">
+            <wp:extent cx="4848902" cy="4391638"/>
+            <wp:effectExtent l="0" t="0" r="8890" b="9525"/>
+            <wp:docPr id="18" name="Imagen 18"/>
             <wp:cNvGraphicFramePr>
               <a:graphicFrameLocks xmlns:a="http://schemas.openxmlformats.org/drawingml/2006/main" noChangeAspect="1"/>
             </wp:cNvGraphicFramePr>
@@ -4532,7 +4562,7 @@
                   <pic:spPr>
                     <a:xfrm>
                       <a:off x="0" y="0"/>
-                      <a:ext cx="2786780" cy="2573446"/>
+                      <a:ext cx="4848902" cy="4391638"/>
                     </a:xfrm>
                     <a:prstGeom prst="rect">
                       <a:avLst/>
@@ -4544,18 +4574,60 @@
           </wp:inline>
         </w:drawing>
       </w:r>
-      <w:r>
-        <w:tab/>
-      </w:r>
-      <w:r>
-        <w:rPr>
-          <w:noProof/>
-        </w:rPr>
+    </w:p>
+    <w:p>
+      <w:pPr>
+        <w:pStyle w:val="Sinespaciado"/>
+      </w:pPr>
+    </w:p>
+    <w:p>
+      <w:pPr>
+        <w:pStyle w:val="Sinespaciado"/>
+      </w:pPr>
+    </w:p>
+    <w:p>
+      <w:pPr>
+        <w:pStyle w:val="Sinespaciado"/>
+        <w:rPr>
+          <w:color w:val="CCCCCC"/>
+          <w:lang w:eastAsia="es-ES"/>
+        </w:rPr>
+      </w:pPr>
+      <w:r>
+        <w:rPr>
+          <w:lang w:eastAsia="es-ES"/>
+        </w:rPr>
+        <w:t>¿Hay ingredientes o alérgenos comunes que aparezcan con frecuencia en los</w:t>
+      </w:r>
+      <w:r>
+        <w:rPr>
+          <w:color w:val="CCCCCC"/>
+          <w:lang w:eastAsia="es-ES"/>
+        </w:rPr>
+        <w:t xml:space="preserve"> </w:t>
+      </w:r>
+      <w:r>
+        <w:rPr>
+          <w:lang w:eastAsia="es-ES"/>
+        </w:rPr>
+        <w:t>platos?</w:t>
+      </w:r>
+    </w:p>
+    <w:p>
+      <w:pPr>
+        <w:pStyle w:val="Sinespaciado"/>
+      </w:pPr>
+    </w:p>
+    <w:p>
+      <w:pPr>
+        <w:pStyle w:val="Sinespaciado"/>
+      </w:pPr>
+      <w:r>
         <w:drawing>
-          <wp:inline distT="0" distB="0" distL="0" distR="0" wp14:anchorId="4E6851F2" wp14:editId="2D0F0E82">
-            <wp:extent cx="2945252" cy="2568437"/>
-            <wp:effectExtent l="0" t="0" r="7620" b="3810"/>
-            <wp:docPr id="24" name="Imagen 24"/>
+          <wp:inline distT="0" distB="0" distL="0" distR="0" wp14:anchorId="12ABB87F" wp14:editId="55534AA4">
+            <wp:extent cx="2922114" cy="2679590"/>
+            <wp:effectExtent l="0" t="0" r="0" b="6985"/>
+            <wp:docPr id="19" name="Imagen 19"/>
             <wp:cNvGraphicFramePr>
               <a:graphicFrameLocks xmlns:a="http://schemas.openxmlformats.org/drawingml/2006/main" noChangeAspect="1"/>
             </wp:cNvGraphicFramePr>
@@ -4575,7 +4647,7 @@
                   <pic:spPr>
                     <a:xfrm>
                       <a:off x="0" y="0"/>
-                      <a:ext cx="2956993" cy="2578676"/>
+                      <a:ext cx="2937220" cy="2693443"/>
                     </a:xfrm>
                     <a:prstGeom prst="rect">
                       <a:avLst/>
@@ -4587,86 +4659,18 @@
           </wp:inline>
         </w:drawing>
       </w:r>
-    </w:p>
-    <w:p>
-      <w:pPr>
-        <w:pStyle w:val="Sinespaciado"/>
-      </w:pPr>
-    </w:p>
-    <w:p>
-      <w:pPr>
-        <w:pStyle w:val="Sinespaciado"/>
-      </w:pPr>
-    </w:p>
-    <w:p>
-      <w:pPr>
-        <w:pStyle w:val="Ttulo3"/>
-      </w:pPr>
-      <w:r>
-        <w:t>Consulta</w:t>
-      </w:r>
       <w:r>
         <w:t xml:space="preserve"> </w:t>
       </w:r>
       <w:r>
-        <w:t>7</w:t>
-      </w:r>
-    </w:p>
-    <w:p>
-      <w:pPr>
-        <w:pStyle w:val="Sinespaciado"/>
-        <w:rPr>
-          <w:color w:val="CCCCCC"/>
-          <w:lang w:eastAsia="es-ES"/>
-        </w:rPr>
-      </w:pPr>
-      <w:r>
-        <w:rPr>
-          <w:lang w:eastAsia="es-ES"/>
-        </w:rPr>
-        <w:t>5.2.7 Comportamiento de los clientes</w:t>
-      </w:r>
-    </w:p>
-    <w:p>
-      <w:pPr>
-        <w:pStyle w:val="Sinespaciado"/>
-        <w:rPr>
-          <w:lang w:eastAsia="es-ES"/>
-        </w:rPr>
-      </w:pPr>
-      <w:r>
-        <w:rPr>
-          <w:lang w:eastAsia="es-ES"/>
-        </w:rPr>
-        <w:t>¿Existen pautas en las preferencias de los clientes en función de la época del año?</w:t>
-      </w:r>
-    </w:p>
-    <w:p>
-      <w:pPr>
-        <w:pStyle w:val="Sinespaciado"/>
-        <w:rPr>
-          <w:lang w:eastAsia="es-ES"/>
-        </w:rPr>
-      </w:pPr>
-    </w:p>
-    <w:p>
-      <w:pPr>
-        <w:pStyle w:val="Sinespaciado"/>
-      </w:pPr>
-      <w:r>
-        <w:rPr>
-          <w:rFonts w:ascii="Courier New" w:eastAsia="Times New Roman" w:hAnsi="Courier New" w:cs="Courier New"/>
-          <w:color w:val="00A67D"/>
-          <w:sz w:val="21"/>
-          <w:szCs w:val="21"/>
-          <w:shd w:val="clear" w:color="auto" w:fill="0D0D0D"/>
-          <w:lang w:eastAsia="es-ES"/>
+        <w:rPr>
+          <w:noProof/>
         </w:rPr>
         <w:drawing>
-          <wp:inline distT="0" distB="0" distL="0" distR="0" wp14:anchorId="4C294B1A" wp14:editId="6732F61D">
-            <wp:extent cx="5630061" cy="4382112"/>
-            <wp:effectExtent l="0" t="0" r="8890" b="0"/>
-            <wp:docPr id="64" name="Imagen 64"/>
+          <wp:inline distT="0" distB="0" distL="0" distR="0" wp14:anchorId="4E6851F2" wp14:editId="4FE80B2D">
+            <wp:extent cx="3081263" cy="2687048"/>
+            <wp:effectExtent l="0" t="0" r="5080" b="0"/>
+            <wp:docPr id="24" name="Imagen 24"/>
             <wp:cNvGraphicFramePr>
               <a:graphicFrameLocks xmlns:a="http://schemas.openxmlformats.org/drawingml/2006/main" noChangeAspect="1"/>
             </wp:cNvGraphicFramePr>
@@ -4686,7 +4690,7 @@
                   <pic:spPr>
                     <a:xfrm>
                       <a:off x="0" y="0"/>
-                      <a:ext cx="5630061" cy="4382112"/>
+                      <a:ext cx="3106932" cy="2709433"/>
                     </a:xfrm>
                     <a:prstGeom prst="rect">
                       <a:avLst/>
@@ -4703,46 +4707,26 @@
       <w:pPr>
         <w:pStyle w:val="Sinespaciado"/>
       </w:pPr>
-      <w:r>
-        <w:rPr>
-          <w:highlight w:val="green"/>
-        </w:rPr>
-        <w:t xml:space="preserve">Creo que no, aquí para el mes de </w:t>
-      </w:r>
-      <w:proofErr w:type="gramStart"/>
-      <w:r>
-        <w:rPr>
-          <w:highlight w:val="green"/>
-        </w:rPr>
-        <w:t>Enero</w:t>
-      </w:r>
-      <w:proofErr w:type="gramEnd"/>
-      <w:r>
-        <w:rPr>
-          <w:highlight w:val="green"/>
-        </w:rPr>
-        <w:t xml:space="preserve">, </w:t>
-      </w:r>
-      <w:r>
-        <w:rPr>
-          <w:highlight w:val="green"/>
-        </w:rPr>
-        <w:t>se muestra variado</w:t>
-      </w:r>
-    </w:p>
-    <w:p>
-      <w:pPr>
-        <w:pStyle w:val="Sinespaciado"/>
-      </w:pPr>
-    </w:p>
-    <w:p>
-      <w:pPr>
-        <w:rPr>
-          <w:b w:val="0"/>
-          <w:u w:val="none"/>
-          <w:lang w:eastAsia="es-ES"/>
-        </w:rPr>
-      </w:pPr>
+    </w:p>
+    <w:p>
+      <w:pPr>
+        <w:pStyle w:val="Sinespaciado"/>
+      </w:pPr>
+    </w:p>
+    <w:p>
+      <w:pPr>
+        <w:pStyle w:val="Ttulo3"/>
+      </w:pPr>
+      <w:r>
+        <w:lastRenderedPageBreak/>
+        <w:t>Consulta</w:t>
+      </w:r>
+      <w:r>
+        <w:t xml:space="preserve"> </w:t>
+      </w:r>
+      <w:r>
+        <w:t>7</w:t>
+      </w:r>
     </w:p>
     <w:p>
       <w:pPr>
@@ -4756,22 +4740,30 @@
         <w:rPr>
           <w:lang w:eastAsia="es-ES"/>
         </w:rPr>
-        <w:lastRenderedPageBreak/>
-        <w:t>¿Los clientes con preferencias dietéticas específicas tienden a reservar en</w:t>
-      </w:r>
-      <w:r>
-        <w:rPr>
-          <w:color w:val="CCCCCC"/>
-          <w:lang w:eastAsia="es-ES"/>
-        </w:rPr>
-        <w:t xml:space="preserve"> </w:t>
-      </w:r>
-      <w:r>
-        <w:rPr>
-          <w:lang w:eastAsia="es-ES"/>
-        </w:rPr>
-        <w:t>restaurantes concretos?</w:t>
-      </w:r>
+        <w:t>5.2.7 Comportamiento de los clientes</w:t>
+      </w:r>
+    </w:p>
+    <w:p>
+      <w:pPr>
+        <w:pStyle w:val="Sinespaciado"/>
+        <w:rPr>
+          <w:lang w:eastAsia="es-ES"/>
+        </w:rPr>
+      </w:pPr>
+      <w:r>
+        <w:rPr>
+          <w:lang w:eastAsia="es-ES"/>
+        </w:rPr>
+        <w:t>¿Existen pautas en las preferencias de los clientes en función de la época del año?</w:t>
+      </w:r>
+    </w:p>
+    <w:p>
+      <w:pPr>
+        <w:pStyle w:val="Sinespaciado"/>
+        <w:rPr>
+          <w:lang w:eastAsia="es-ES"/>
+        </w:rPr>
+      </w:pPr>
     </w:p>
     <w:p>
       <w:pPr>
@@ -4779,10 +4771,10 @@
       </w:pPr>
       <w:r>
         <w:drawing>
-          <wp:inline distT="0" distB="0" distL="0" distR="0" wp14:anchorId="199B2919" wp14:editId="09C0B3C2">
-            <wp:extent cx="6120765" cy="3872230"/>
-            <wp:effectExtent l="0" t="0" r="0" b="0"/>
-            <wp:docPr id="63" name="Imagen 63"/>
+          <wp:inline distT="0" distB="0" distL="0" distR="0" wp14:anchorId="37889320" wp14:editId="0D8107D2">
+            <wp:extent cx="5649113" cy="3629532"/>
+            <wp:effectExtent l="0" t="0" r="0" b="9525"/>
+            <wp:docPr id="25" name="Imagen 25"/>
             <wp:cNvGraphicFramePr>
               <a:graphicFrameLocks xmlns:a="http://schemas.openxmlformats.org/drawingml/2006/main" noChangeAspect="1"/>
             </wp:cNvGraphicFramePr>
@@ -4802,7 +4794,7 @@
                   <pic:spPr>
                     <a:xfrm>
                       <a:off x="0" y="0"/>
-                      <a:ext cx="6120765" cy="3872230"/>
+                      <a:ext cx="5649113" cy="3629532"/>
                     </a:xfrm>
                     <a:prstGeom prst="rect">
                       <a:avLst/>
@@ -4817,102 +4809,54 @@
     </w:p>
     <w:p>
       <w:pPr>
-        <w:pStyle w:val="Sinespaciado"/>
-      </w:pPr>
-      <w:r>
-        <w:rPr>
-          <w:highlight w:val="green"/>
-        </w:rPr>
-        <w:t>No, un mismo cliente reserva e</w:t>
-      </w:r>
-      <w:r>
-        <w:rPr>
-          <w:highlight w:val="green"/>
-        </w:rPr>
-        <w:t>n varios restaurantes</w:t>
-      </w:r>
-    </w:p>
-    <w:p>
-      <w:pPr>
-        <w:pStyle w:val="Sinespaciado"/>
-      </w:pPr>
-    </w:p>
-    <w:p>
-      <w:pPr>
-        <w:pStyle w:val="Ttulo3"/>
-      </w:pPr>
-      <w:r>
-        <w:t>Consulta</w:t>
-      </w:r>
-      <w:r>
+        <w:rPr>
+          <w:b w:val="0"/>
+          <w:u w:val="none"/>
+          <w:lang w:eastAsia="es-ES"/>
+        </w:rPr>
+      </w:pPr>
+    </w:p>
+    <w:p>
+      <w:pPr>
+        <w:pStyle w:val="Sinespaciado"/>
+        <w:rPr>
+          <w:color w:val="CCCCCC"/>
+          <w:lang w:eastAsia="es-ES"/>
+        </w:rPr>
+      </w:pPr>
+      <w:r>
+        <w:rPr>
+          <w:lang w:eastAsia="es-ES"/>
+        </w:rPr>
+        <w:t>¿Los clientes con preferencias dietéticas específicas tienden a reservar en</w:t>
+      </w:r>
+      <w:r>
+        <w:rPr>
+          <w:color w:val="CCCCCC"/>
+          <w:lang w:eastAsia="es-ES"/>
+        </w:rPr>
         <w:t xml:space="preserve"> </w:t>
       </w:r>
       <w:r>
-        <w:t>8</w:t>
-      </w:r>
-      <w:r>
-        <w:t xml:space="preserve"> </w:t>
-      </w:r>
-    </w:p>
-    <w:p>
-      <w:pPr>
-        <w:pStyle w:val="Sinespaciado"/>
-        <w:rPr>
-          <w:color w:val="CCCCCC"/>
-          <w:lang w:eastAsia="es-ES"/>
-        </w:rPr>
-      </w:pPr>
-      <w:r>
-        <w:rPr>
-          <w:lang w:eastAsia="es-ES"/>
-        </w:rPr>
-        <w:t>5.2.8 Garantía de calidad</w:t>
-      </w:r>
-    </w:p>
-    <w:p>
-      <w:pPr>
-        <w:pStyle w:val="Sinespaciado"/>
-        <w:rPr>
-          <w:lang w:eastAsia="es-ES"/>
-        </w:rPr>
-      </w:pPr>
-      <w:r>
-        <w:rPr>
-          <w:lang w:eastAsia="es-ES"/>
-        </w:rPr>
-        <w:t>¿Existen discrepancias entre la disponibilidad de platos comunicada y las reservas</w:t>
-      </w:r>
-      <w:r>
-        <w:rPr>
-          <w:color w:val="CCCCCC"/>
-          <w:lang w:eastAsia="es-ES"/>
-        </w:rPr>
-        <w:t xml:space="preserve"> </w:t>
-      </w:r>
-      <w:r>
-        <w:rPr>
-          <w:lang w:eastAsia="es-ES"/>
-        </w:rPr>
-        <w:t>reales realizadas?</w:t>
-      </w:r>
-    </w:p>
-    <w:p>
-      <w:pPr>
-        <w:pStyle w:val="Sinespaciado"/>
+        <w:rPr>
+          <w:lang w:eastAsia="es-ES"/>
+        </w:rPr>
+        <w:t>restaurantes concretos?</w:t>
+      </w:r>
+    </w:p>
+    <w:p>
+      <w:pPr>
+        <w:pStyle w:val="Sinespaciado"/>
+      </w:pPr>
+      <w:r>
         <w:rPr>
           <w:noProof/>
         </w:rPr>
-      </w:pPr>
-      <w:r>
-        <w:rPr>
-          <w:color w:val="CCCCCC"/>
-          <w:lang w:eastAsia="es-ES"/>
-        </w:rPr>
         <w:drawing>
-          <wp:inline distT="0" distB="0" distL="0" distR="0" wp14:anchorId="10913656" wp14:editId="799F821F">
-            <wp:extent cx="2481235" cy="3363401"/>
-            <wp:effectExtent l="0" t="0" r="0" b="8890"/>
-            <wp:docPr id="66" name="Imagen 66"/>
+          <wp:inline distT="0" distB="0" distL="0" distR="0" wp14:anchorId="199B2919" wp14:editId="2816C540">
+            <wp:extent cx="5745707" cy="3634954"/>
+            <wp:effectExtent l="0" t="0" r="7620" b="3810"/>
+            <wp:docPr id="63" name="Imagen 63"/>
             <wp:cNvGraphicFramePr>
               <a:graphicFrameLocks xmlns:a="http://schemas.openxmlformats.org/drawingml/2006/main" noChangeAspect="1"/>
             </wp:cNvGraphicFramePr>
@@ -4932,7 +4876,7 @@
                   <pic:spPr>
                     <a:xfrm>
                       <a:off x="0" y="0"/>
-                      <a:ext cx="2488234" cy="3372888"/>
+                      <a:ext cx="5752166" cy="3639040"/>
                     </a:xfrm>
                     <a:prstGeom prst="rect">
                       <a:avLst/>
@@ -4944,22 +4888,107 @@
           </wp:inline>
         </w:drawing>
       </w:r>
-      <w:r>
+    </w:p>
+    <w:p>
+      <w:pPr>
+        <w:pStyle w:val="Sinespaciado"/>
+      </w:pPr>
+      <w:r>
+        <w:rPr>
+          <w:highlight w:val="green"/>
+        </w:rPr>
+        <w:t>No, un mismo cliente reserva e</w:t>
+      </w:r>
+      <w:r>
+        <w:rPr>
+          <w:highlight w:val="green"/>
+        </w:rPr>
+        <w:t>n varios restaurantes</w:t>
+      </w:r>
+    </w:p>
+    <w:p>
+      <w:pPr>
+        <w:pStyle w:val="Sinespaciado"/>
+      </w:pPr>
+    </w:p>
+    <w:p>
+      <w:pPr>
+        <w:pStyle w:val="Ttulo3"/>
+      </w:pPr>
+      <w:r>
+        <w:lastRenderedPageBreak/>
+        <w:t>Consulta</w:t>
+      </w:r>
+      <w:r>
+        <w:t xml:space="preserve"> </w:t>
+      </w:r>
+      <w:r>
+        <w:t>8</w:t>
+      </w:r>
+      <w:r>
+        <w:t xml:space="preserve"> </w:t>
+      </w:r>
+    </w:p>
+    <w:p>
+      <w:pPr>
+        <w:pStyle w:val="Sinespaciado"/>
+        <w:rPr>
+          <w:color w:val="CCCCCC"/>
+          <w:lang w:eastAsia="es-ES"/>
+        </w:rPr>
+      </w:pPr>
+      <w:r>
+        <w:rPr>
+          <w:lang w:eastAsia="es-ES"/>
+        </w:rPr>
+        <w:t>5.2.8 Garantía de calidad</w:t>
+      </w:r>
+    </w:p>
+    <w:p>
+      <w:pPr>
+        <w:pStyle w:val="Sinespaciado"/>
+        <w:rPr>
+          <w:lang w:eastAsia="es-ES"/>
+        </w:rPr>
+      </w:pPr>
+      <w:r>
+        <w:rPr>
+          <w:lang w:eastAsia="es-ES"/>
+        </w:rPr>
+        <w:t>¿Existen discrepancias entre la disponibilidad de platos comunicada y las reservas</w:t>
+      </w:r>
+      <w:r>
+        <w:rPr>
+          <w:color w:val="CCCCCC"/>
+          <w:lang w:eastAsia="es-ES"/>
+        </w:rPr>
+        <w:t xml:space="preserve"> </w:t>
+      </w:r>
+      <w:r>
+        <w:rPr>
+          <w:lang w:eastAsia="es-ES"/>
+        </w:rPr>
+        <w:t>reales realizadas?</w:t>
+      </w:r>
+    </w:p>
+    <w:p>
+      <w:pPr>
+        <w:pStyle w:val="Sinespaciado"/>
         <w:rPr>
           <w:noProof/>
         </w:rPr>
-        <w:t xml:space="preserve"> </w:t>
-      </w:r>
-      <w:r>
-        <w:rPr>
+      </w:pPr>
+      <w:r>
+        <w:rPr>
+          <w:noProof/>
           <w:color w:val="CCCCCC"/>
           <w:lang w:eastAsia="es-ES"/>
         </w:rPr>
         <w:drawing>
-          <wp:inline distT="0" distB="0" distL="0" distR="0" wp14:anchorId="627EE9FD" wp14:editId="2EE2BAF6">
-            <wp:extent cx="2535819" cy="3362939"/>
-            <wp:effectExtent l="0" t="0" r="0" b="9525"/>
-            <wp:docPr id="67" name="Imagen 67"/>
+          <wp:inline distT="0" distB="0" distL="0" distR="0" wp14:anchorId="10913656" wp14:editId="0F9E188A">
+            <wp:extent cx="2710450" cy="3674110"/>
+            <wp:effectExtent l="0" t="0" r="0" b="2540"/>
+            <wp:docPr id="66" name="Imagen 66"/>
             <wp:cNvGraphicFramePr>
               <a:graphicFrameLocks xmlns:a="http://schemas.openxmlformats.org/drawingml/2006/main" noChangeAspect="1"/>
             </wp:cNvGraphicFramePr>
@@ -4979,7 +5008,7 @@
                   <pic:spPr>
                     <a:xfrm>
                       <a:off x="0" y="0"/>
-                      <a:ext cx="2551562" cy="3383817"/>
+                      <a:ext cx="2727102" cy="3696682"/>
                     </a:xfrm>
                     <a:prstGeom prst="rect">
                       <a:avLst/>
@@ -4991,123 +5020,21 @@
           </wp:inline>
         </w:drawing>
       </w:r>
-    </w:p>
-    <w:p>
-      <w:pPr>
-        <w:pStyle w:val="Sinespaciado"/>
-        <w:rPr>
-          <w:color w:val="CCCCCC"/>
-          <w:lang w:eastAsia="es-ES"/>
-        </w:rPr>
-      </w:pPr>
       <w:r>
         <w:rPr>
           <w:noProof/>
         </w:rPr>
-        <w:t>Comunicada en las reservas y preferencias de cada cliente</w:t>
-      </w:r>
-    </w:p>
-    <w:p>
-      <w:pPr>
-        <w:pStyle w:val="Sinespaciado"/>
-      </w:pPr>
-    </w:p>
-    <w:p>
-      <w:pPr>
-        <w:pStyle w:val="Sinespaciado"/>
-      </w:pPr>
-    </w:p>
-    <w:p>
-      <w:pPr>
-        <w:pStyle w:val="Ttulo3"/>
-      </w:pPr>
-      <w:r>
-        <w:lastRenderedPageBreak/>
-        <w:t xml:space="preserve">Consulta </w:t>
-      </w:r>
-      <w:r>
-        <w:t>9</w:t>
-      </w:r>
-    </w:p>
-    <w:p>
-      <w:pPr>
-        <w:pStyle w:val="Sinespaciado"/>
-        <w:rPr>
-          <w:color w:val="CCCCCC"/>
-          <w:lang w:eastAsia="es-ES"/>
-        </w:rPr>
-      </w:pPr>
-      <w:r>
-        <w:rPr>
-          <w:lang w:eastAsia="es-ES"/>
-        </w:rPr>
-        <w:t>5.2.9 Análisis de mercado</w:t>
-      </w:r>
-    </w:p>
-    <w:p>
-      <w:pPr>
-        <w:pStyle w:val="Sinespaciado"/>
-        <w:rPr>
-          <w:color w:val="CCCCCC"/>
-          <w:lang w:eastAsia="es-ES"/>
-        </w:rPr>
-      </w:pPr>
-      <w:r>
-        <w:rPr>
-          <w:lang w:eastAsia="es-ES"/>
-        </w:rPr>
-        <w:t>¿Cómo se comparan los precios de las habitaciones de los distintos hoteles y</w:t>
-      </w:r>
-    </w:p>
-    <w:p>
-      <w:pPr>
-        <w:pStyle w:val="Sinespaciado"/>
-        <w:rPr>
-          <w:color w:val="CCCCCC"/>
-          <w:lang w:eastAsia="es-ES"/>
-        </w:rPr>
-      </w:pPr>
-      <w:r>
-        <w:rPr>
-          <w:lang w:eastAsia="es-ES"/>
-        </w:rPr>
-        <w:t>existen valores atípicos?'''</w:t>
-      </w:r>
-    </w:p>
-    <w:p>
-      <w:pPr>
-        <w:pStyle w:val="Sinespaciado"/>
-      </w:pPr>
-    </w:p>
-    <w:p>
-      <w:pPr>
-        <w:pStyle w:val="Sinespaciado"/>
-      </w:pPr>
-    </w:p>
-    <w:p>
-      <w:pPr>
-        <w:pStyle w:val="Sinespaciado"/>
+        <w:t xml:space="preserve"> </w:t>
+      </w:r>
+      <w:r>
         <w:rPr>
           <w:noProof/>
         </w:rPr>
-      </w:pPr>
-      <w:r>
-        <w:rPr>
-          <w:b/>
-          <w:noProof/>
-          <w:u w:val="single"/>
-        </w:rPr>
-        <w:t xml:space="preserve"> </w:t>
-      </w:r>
-      <w:r>
-        <w:rPr>
-          <w:noProof/>
-        </w:rPr>
         <w:drawing>
-          <wp:inline distT="0" distB="0" distL="0" distR="0" wp14:anchorId="2C60BC2E" wp14:editId="7CF47699">
-            <wp:extent cx="2234317" cy="3366618"/>
-            <wp:effectExtent l="0" t="0" r="0" b="5715"/>
-            <wp:docPr id="27" name="Imagen 27"/>
+          <wp:inline distT="0" distB="0" distL="0" distR="0" wp14:anchorId="0478F4E4" wp14:editId="06C87D9B">
+            <wp:extent cx="3296914" cy="3673157"/>
+            <wp:effectExtent l="0" t="0" r="0" b="3810"/>
+            <wp:docPr id="36" name="Imagen 36"/>
             <wp:cNvGraphicFramePr>
               <a:graphicFrameLocks xmlns:a="http://schemas.openxmlformats.org/drawingml/2006/main" noChangeAspect="1"/>
             </wp:cNvGraphicFramePr>
@@ -5127,7 +5054,7 @@
                   <pic:spPr>
                     <a:xfrm>
                       <a:off x="0" y="0"/>
-                      <a:ext cx="2274361" cy="3426955"/>
+                      <a:ext cx="3298522" cy="3674949"/>
                     </a:xfrm>
                     <a:prstGeom prst="rect">
                       <a:avLst/>
@@ -5139,23 +5066,77 @@
           </wp:inline>
         </w:drawing>
       </w:r>
-      <w:r>
+    </w:p>
+    <w:p>
+      <w:pPr>
+        <w:pStyle w:val="Sinespaciado"/>
         <w:rPr>
           <w:noProof/>
         </w:rPr>
+      </w:pPr>
+      <w:r>
+        <w:rPr>
+          <w:noProof/>
+          <w:highlight w:val="green"/>
+        </w:rPr>
+        <w:t xml:space="preserve">Comunicada en las reservas </w:t>
+      </w:r>
+      <w:r>
+        <w:rPr>
+          <w:noProof/>
+          <w:highlight w:val="green"/>
+        </w:rPr>
+        <w:t xml:space="preserve">                                      </w:t>
+      </w:r>
+      <w:r>
+        <w:rPr>
+          <w:noProof/>
+          <w:highlight w:val="green"/>
+        </w:rPr>
         <w:t xml:space="preserve"> </w:t>
       </w:r>
       <w:r>
         <w:rPr>
-          <w:b/>
           <w:noProof/>
-          <w:u w:val="single"/>
+          <w:highlight w:val="green"/>
+        </w:rPr>
+        <w:t>P</w:t>
+      </w:r>
+      <w:r>
+        <w:rPr>
+          <w:noProof/>
+          <w:highlight w:val="green"/>
+        </w:rPr>
+        <w:t>referencias de cada cliente</w:t>
+      </w:r>
+    </w:p>
+    <w:p>
+      <w:pPr>
+        <w:pStyle w:val="Sinespaciado"/>
+        <w:rPr>
+          <w:noProof/>
+        </w:rPr>
+      </w:pPr>
+    </w:p>
+    <w:p>
+      <w:pPr>
+        <w:pStyle w:val="Sinespaciado"/>
+        <w:jc w:val="center"/>
+        <w:rPr>
+          <w:color w:val="CCCCCC"/>
+          <w:lang w:eastAsia="es-ES"/>
+        </w:rPr>
+      </w:pPr>
+      <w:r>
+        <w:rPr>
+          <w:color w:val="CCCCCC"/>
+          <w:lang w:eastAsia="es-ES"/>
         </w:rPr>
         <w:drawing>
-          <wp:inline distT="0" distB="0" distL="0" distR="0" wp14:anchorId="309F7167" wp14:editId="1A8011BC">
-            <wp:extent cx="2242268" cy="3369564"/>
-            <wp:effectExtent l="0" t="0" r="5715" b="2540"/>
-            <wp:docPr id="32" name="Imagen 32"/>
+          <wp:inline distT="0" distB="0" distL="0" distR="0" wp14:anchorId="07A62C84" wp14:editId="1840A17A">
+            <wp:extent cx="5490911" cy="2658583"/>
+            <wp:effectExtent l="0" t="0" r="0" b="8890"/>
+            <wp:docPr id="37" name="Imagen 37"/>
             <wp:cNvGraphicFramePr>
               <a:graphicFrameLocks xmlns:a="http://schemas.openxmlformats.org/drawingml/2006/main" noChangeAspect="1"/>
             </wp:cNvGraphicFramePr>
@@ -5175,7 +5156,7 @@
                   <pic:spPr>
                     <a:xfrm>
                       <a:off x="0" y="0"/>
-                      <a:ext cx="2278507" cy="3424022"/>
+                      <a:ext cx="5532006" cy="2678481"/>
                     </a:xfrm>
                     <a:prstGeom prst="rect">
                       <a:avLst/>
@@ -5187,12 +5168,96 @@
           </wp:inline>
         </w:drawing>
       </w:r>
-      <w:r>
-        <w:rPr>
-          <w:noProof/>
-        </w:rPr>
-        <w:t xml:space="preserve">   </w:t>
-      </w:r>
+    </w:p>
+    <w:p>
+      <w:pPr>
+        <w:pStyle w:val="Sinespaciado"/>
+      </w:pPr>
+    </w:p>
+    <w:p>
+      <w:pPr>
+        <w:pStyle w:val="Sinespaciado"/>
+      </w:pPr>
+    </w:p>
+    <w:p>
+      <w:pPr>
+        <w:rPr>
+          <w:rFonts w:asciiTheme="majorHAnsi" w:eastAsiaTheme="majorEastAsia" w:hAnsiTheme="majorHAnsi" w:cstheme="majorBidi"/>
+          <w:color w:val="1F3763" w:themeColor="accent1" w:themeShade="7F"/>
+          <w:sz w:val="24"/>
+          <w:szCs w:val="24"/>
+        </w:rPr>
+      </w:pPr>
+      <w:r>
+        <w:br w:type="page"/>
+      </w:r>
+    </w:p>
+    <w:p>
+      <w:pPr>
+        <w:pStyle w:val="Ttulo3"/>
+      </w:pPr>
+      <w:r>
+        <w:lastRenderedPageBreak/>
+        <w:t xml:space="preserve">Consulta </w:t>
+      </w:r>
+      <w:r>
+        <w:t>9</w:t>
+      </w:r>
+    </w:p>
+    <w:p>
+      <w:pPr>
+        <w:pStyle w:val="Sinespaciado"/>
+        <w:rPr>
+          <w:color w:val="CCCCCC"/>
+          <w:lang w:eastAsia="es-ES"/>
+        </w:rPr>
+      </w:pPr>
+      <w:r>
+        <w:rPr>
+          <w:lang w:eastAsia="es-ES"/>
+        </w:rPr>
+        <w:t>5.2.9 Análisis de mercado</w:t>
+      </w:r>
+    </w:p>
+    <w:p>
+      <w:pPr>
+        <w:pStyle w:val="Sinespaciado"/>
+        <w:rPr>
+          <w:color w:val="CCCCCC"/>
+          <w:lang w:eastAsia="es-ES"/>
+        </w:rPr>
+      </w:pPr>
+      <w:r>
+        <w:rPr>
+          <w:lang w:eastAsia="es-ES"/>
+        </w:rPr>
+        <w:t>¿Cómo se comparan los precios de las habitaciones de los distintos hoteles y</w:t>
+      </w:r>
+    </w:p>
+    <w:p>
+      <w:pPr>
+        <w:pStyle w:val="Sinespaciado"/>
+        <w:rPr>
+          <w:color w:val="CCCCCC"/>
+          <w:lang w:eastAsia="es-ES"/>
+        </w:rPr>
+      </w:pPr>
+      <w:r>
+        <w:rPr>
+          <w:lang w:eastAsia="es-ES"/>
+        </w:rPr>
+        <w:t>existen valores atípicos?'''</w:t>
+      </w:r>
+    </w:p>
+    <w:p>
+      <w:pPr>
+        <w:pStyle w:val="Sinespaciado"/>
+      </w:pPr>
+    </w:p>
+    <w:p>
+      <w:pPr>
+        <w:pStyle w:val="Sinespaciado"/>
+      </w:pPr>
     </w:p>
     <w:p>
       <w:pPr>
@@ -5207,11 +5272,17 @@
           <w:noProof/>
           <w:u w:val="single"/>
         </w:rPr>
+        <w:t xml:space="preserve"> </w:t>
+      </w:r>
+      <w:r>
+        <w:rPr>
+          <w:noProof/>
+        </w:rPr>
         <w:drawing>
-          <wp:inline distT="0" distB="0" distL="0" distR="0" wp14:anchorId="1F6FEA01" wp14:editId="767F4951">
-            <wp:extent cx="2265735" cy="3438950"/>
-            <wp:effectExtent l="0" t="0" r="1270" b="9525"/>
-            <wp:docPr id="28" name="Imagen 28"/>
+          <wp:inline distT="0" distB="0" distL="0" distR="0" wp14:anchorId="2C60BC2E" wp14:editId="7CF47699">
+            <wp:extent cx="2234317" cy="3366618"/>
+            <wp:effectExtent l="0" t="0" r="0" b="5715"/>
+            <wp:docPr id="27" name="Imagen 27"/>
             <wp:cNvGraphicFramePr>
               <a:graphicFrameLocks xmlns:a="http://schemas.openxmlformats.org/drawingml/2006/main" noChangeAspect="1"/>
             </wp:cNvGraphicFramePr>
@@ -5231,7 +5302,7 @@
                   <pic:spPr>
                     <a:xfrm>
                       <a:off x="0" y="0"/>
-                      <a:ext cx="2299232" cy="3489791"/>
+                      <a:ext cx="2274361" cy="3426955"/>
                     </a:xfrm>
                     <a:prstGeom prst="rect">
                       <a:avLst/>
@@ -5256,10 +5327,10 @@
           <w:u w:val="single"/>
         </w:rPr>
         <w:drawing>
-          <wp:inline distT="0" distB="0" distL="0" distR="0" wp14:anchorId="4E4DAB0F" wp14:editId="3B969EBB">
-            <wp:extent cx="2242185" cy="3440490"/>
-            <wp:effectExtent l="0" t="0" r="5715" b="7620"/>
-            <wp:docPr id="29" name="Imagen 29"/>
+          <wp:inline distT="0" distB="0" distL="0" distR="0" wp14:anchorId="309F7167" wp14:editId="1A8011BC">
+            <wp:extent cx="2242268" cy="3369564"/>
+            <wp:effectExtent l="0" t="0" r="5715" b="2540"/>
+            <wp:docPr id="32" name="Imagen 32"/>
             <wp:cNvGraphicFramePr>
               <a:graphicFrameLocks xmlns:a="http://schemas.openxmlformats.org/drawingml/2006/main" noChangeAspect="1"/>
             </wp:cNvGraphicFramePr>
@@ -5279,7 +5350,7 @@
                   <pic:spPr>
                     <a:xfrm>
                       <a:off x="0" y="0"/>
-                      <a:ext cx="2271575" cy="3485588"/>
+                      <a:ext cx="2278507" cy="3424022"/>
                     </a:xfrm>
                     <a:prstGeom prst="rect">
                       <a:avLst/>
@@ -5295,13 +5366,7 @@
         <w:rPr>
           <w:noProof/>
         </w:rPr>
-        <w:tab/>
-      </w:r>
-      <w:r>
-        <w:rPr>
-          <w:noProof/>
-        </w:rPr>
-        <w:t xml:space="preserve"> </w:t>
+        <w:t xml:space="preserve">   </w:t>
       </w:r>
     </w:p>
     <w:p>
@@ -5317,12 +5382,11 @@
           <w:noProof/>
           <w:u w:val="single"/>
         </w:rPr>
-        <w:lastRenderedPageBreak/>
         <w:drawing>
-          <wp:inline distT="0" distB="0" distL="0" distR="0" wp14:anchorId="0A393DEE" wp14:editId="53EFEFD7">
-            <wp:extent cx="2369489" cy="3602655"/>
-            <wp:effectExtent l="0" t="0" r="0" b="0"/>
-            <wp:docPr id="30" name="Imagen 30"/>
+          <wp:inline distT="0" distB="0" distL="0" distR="0" wp14:anchorId="1F6FEA01" wp14:editId="767F4951">
+            <wp:extent cx="2265735" cy="3438950"/>
+            <wp:effectExtent l="0" t="0" r="1270" b="9525"/>
+            <wp:docPr id="28" name="Imagen 28"/>
             <wp:cNvGraphicFramePr>
               <a:graphicFrameLocks xmlns:a="http://schemas.openxmlformats.org/drawingml/2006/main" noChangeAspect="1"/>
             </wp:cNvGraphicFramePr>
@@ -5342,7 +5406,7 @@
                   <pic:spPr>
                     <a:xfrm>
                       <a:off x="0" y="0"/>
-                      <a:ext cx="2388085" cy="3630930"/>
+                      <a:ext cx="2299232" cy="3489791"/>
                     </a:xfrm>
                     <a:prstGeom prst="rect">
                       <a:avLst/>
@@ -5367,10 +5431,10 @@
           <w:u w:val="single"/>
         </w:rPr>
         <w:drawing>
-          <wp:inline distT="0" distB="0" distL="0" distR="0" wp14:anchorId="72156B50" wp14:editId="7DD8435D">
-            <wp:extent cx="2401294" cy="3585761"/>
-            <wp:effectExtent l="0" t="0" r="0" b="0"/>
-            <wp:docPr id="31" name="Imagen 31"/>
+          <wp:inline distT="0" distB="0" distL="0" distR="0" wp14:anchorId="4E4DAB0F" wp14:editId="3B969EBB">
+            <wp:extent cx="2242185" cy="3440490"/>
+            <wp:effectExtent l="0" t="0" r="5715" b="7620"/>
+            <wp:docPr id="29" name="Imagen 29"/>
             <wp:cNvGraphicFramePr>
               <a:graphicFrameLocks xmlns:a="http://schemas.openxmlformats.org/drawingml/2006/main" noChangeAspect="1"/>
             </wp:cNvGraphicFramePr>
@@ -5390,7 +5454,7 @@
                   <pic:spPr>
                     <a:xfrm>
                       <a:off x="0" y="0"/>
-                      <a:ext cx="2455827" cy="3667194"/>
+                      <a:ext cx="2271575" cy="3485588"/>
                     </a:xfrm>
                     <a:prstGeom prst="rect">
                       <a:avLst/>
@@ -5402,75 +5466,38 @@
           </wp:inline>
         </w:drawing>
       </w:r>
-    </w:p>
-    <w:p>
-      <w:pPr>
-        <w:pStyle w:val="Sinespaciado"/>
+      <w:r>
         <w:rPr>
           <w:noProof/>
         </w:rPr>
-      </w:pPr>
-    </w:p>
-    <w:p>
-      <w:pPr>
-        <w:rPr>
-          <w:b w:val="0"/>
+        <w:tab/>
+      </w:r>
+      <w:r>
+        <w:rPr>
           <w:noProof/>
-          <w:u w:val="none"/>
-        </w:rPr>
-      </w:pPr>
-      <w:r>
+        </w:rPr>
+        <w:t xml:space="preserve"> </w:t>
+      </w:r>
+    </w:p>
+    <w:p>
+      <w:pPr>
+        <w:pStyle w:val="Sinespaciado"/>
         <w:rPr>
           <w:noProof/>
         </w:rPr>
-        <w:br w:type="page"/>
-      </w:r>
-    </w:p>
-    <w:p>
-      <w:pPr>
-        <w:pStyle w:val="Ttulo3"/>
-        <w:rPr>
+      </w:pPr>
+      <w:r>
+        <w:rPr>
+          <w:b/>
           <w:noProof/>
-        </w:rPr>
-      </w:pPr>
-      <w:r>
-        <w:rPr>
-          <w:noProof/>
+          <w:u w:val="single"/>
         </w:rPr>
         <w:lastRenderedPageBreak/>
-        <w:t>Otras consultas</w:t>
-      </w:r>
-    </w:p>
-    <w:p>
-      <w:pPr>
-        <w:pStyle w:val="Sinespaciado"/>
-        <w:rPr>
-          <w:noProof/>
-        </w:rPr>
-      </w:pPr>
-      <w:r>
-        <w:rPr>
-          <w:noProof/>
-        </w:rPr>
-        <w:t>Consulta 10</w:t>
-      </w:r>
-    </w:p>
-    <w:p>
-      <w:pPr>
-        <w:pStyle w:val="Sinespaciado"/>
-        <w:rPr>
-          <w:noProof/>
-        </w:rPr>
-      </w:pPr>
-      <w:r>
-        <w:rPr>
-          <w:noProof/>
-        </w:rPr>
         <w:drawing>
-          <wp:inline distT="0" distB="0" distL="0" distR="0" wp14:anchorId="4B8E692F" wp14:editId="3166015F">
-            <wp:extent cx="2505425" cy="1676634"/>
-            <wp:effectExtent l="0" t="0" r="9525" b="0"/>
-            <wp:docPr id="68" name="Imagen 68"/>
+          <wp:inline distT="0" distB="0" distL="0" distR="0" wp14:anchorId="0A393DEE" wp14:editId="53EFEFD7">
+            <wp:extent cx="2369489" cy="3602655"/>
+            <wp:effectExtent l="0" t="0" r="0" b="0"/>
+            <wp:docPr id="30" name="Imagen 30"/>
             <wp:cNvGraphicFramePr>
               <a:graphicFrameLocks xmlns:a="http://schemas.openxmlformats.org/drawingml/2006/main" noChangeAspect="1"/>
             </wp:cNvGraphicFramePr>
@@ -5490,7 +5517,7 @@
                   <pic:spPr>
                     <a:xfrm>
                       <a:off x="0" y="0"/>
-                      <a:ext cx="2505425" cy="1676634"/>
+                      <a:ext cx="2388085" cy="3630930"/>
                     </a:xfrm>
                     <a:prstGeom prst="rect">
                       <a:avLst/>
@@ -5506,17 +5533,19 @@
         <w:rPr>
           <w:noProof/>
         </w:rPr>
-        <w:t xml:space="preserve">  </w:t>
-      </w:r>
-      <w:r>
-        <w:rPr>
+        <w:t xml:space="preserve"> </w:t>
+      </w:r>
+      <w:r>
+        <w:rPr>
+          <w:b/>
           <w:noProof/>
+          <w:u w:val="single"/>
         </w:rPr>
         <w:drawing>
-          <wp:inline distT="0" distB="0" distL="0" distR="0" wp14:anchorId="42EB4122" wp14:editId="08AB2278">
-            <wp:extent cx="3447318" cy="2574511"/>
-            <wp:effectExtent l="0" t="0" r="1270" b="0"/>
-            <wp:docPr id="69" name="Imagen 69"/>
+          <wp:inline distT="0" distB="0" distL="0" distR="0" wp14:anchorId="72156B50" wp14:editId="7DD8435D">
+            <wp:extent cx="2401294" cy="3585761"/>
+            <wp:effectExtent l="0" t="0" r="0" b="0"/>
+            <wp:docPr id="31" name="Imagen 31"/>
             <wp:cNvGraphicFramePr>
               <a:graphicFrameLocks xmlns:a="http://schemas.openxmlformats.org/drawingml/2006/main" noChangeAspect="1"/>
             </wp:cNvGraphicFramePr>
@@ -5536,7 +5565,7 @@
                   <pic:spPr>
                     <a:xfrm>
                       <a:off x="0" y="0"/>
-                      <a:ext cx="3470198" cy="2591598"/>
+                      <a:ext cx="2455827" cy="3667194"/>
                     </a:xfrm>
                     <a:prstGeom prst="rect">
                       <a:avLst/>
@@ -5559,20 +5588,64 @@
     </w:p>
     <w:p>
       <w:pPr>
-        <w:pStyle w:val="Sinespaciado"/>
-        <w:rPr>
+        <w:rPr>
+          <w:b w:val="0"/>
           <w:noProof/>
+          <w:u w:val="none"/>
         </w:rPr>
       </w:pPr>
       <w:r>
         <w:rPr>
           <w:noProof/>
         </w:rPr>
+        <w:br w:type="page"/>
+      </w:r>
+    </w:p>
+    <w:p>
+      <w:pPr>
+        <w:pStyle w:val="Ttulo3"/>
+        <w:rPr>
+          <w:noProof/>
+        </w:rPr>
+      </w:pPr>
+      <w:r>
+        <w:rPr>
+          <w:noProof/>
+        </w:rPr>
+        <w:lastRenderedPageBreak/>
+        <w:t>Otras consultas</w:t>
+      </w:r>
+    </w:p>
+    <w:p>
+      <w:pPr>
+        <w:pStyle w:val="Sinespaciado"/>
+        <w:rPr>
+          <w:noProof/>
+        </w:rPr>
+      </w:pPr>
+      <w:r>
+        <w:rPr>
+          <w:noProof/>
+        </w:rPr>
+        <w:t>Consulta 10</w:t>
+      </w:r>
+    </w:p>
+    <w:p>
+      <w:pPr>
+        <w:pStyle w:val="Sinespaciado"/>
+        <w:rPr>
+          <w:noProof/>
+        </w:rPr>
+      </w:pPr>
+      <w:r>
+        <w:rPr>
+          <w:noProof/>
+        </w:rPr>
         <w:drawing>
-          <wp:inline distT="0" distB="0" distL="0" distR="0" wp14:anchorId="15175DD1" wp14:editId="30D9E59A">
-            <wp:extent cx="4922875" cy="2742080"/>
-            <wp:effectExtent l="0" t="0" r="0" b="1270"/>
-            <wp:docPr id="70" name="Imagen 70"/>
+          <wp:inline distT="0" distB="0" distL="0" distR="0" wp14:anchorId="4B8E692F" wp14:editId="3166015F">
+            <wp:extent cx="2505425" cy="1676634"/>
+            <wp:effectExtent l="0" t="0" r="9525" b="0"/>
+            <wp:docPr id="68" name="Imagen 68"/>
             <wp:cNvGraphicFramePr>
               <a:graphicFrameLocks xmlns:a="http://schemas.openxmlformats.org/drawingml/2006/main" noChangeAspect="1"/>
             </wp:cNvGraphicFramePr>
@@ -5592,7 +5665,7 @@
                   <pic:spPr>
                     <a:xfrm>
                       <a:off x="0" y="0"/>
-                      <a:ext cx="4953388" cy="2759076"/>
+                      <a:ext cx="2505425" cy="1676634"/>
                     </a:xfrm>
                     <a:prstGeom prst="rect">
                       <a:avLst/>
@@ -5604,31 +5677,21 @@
           </wp:inline>
         </w:drawing>
       </w:r>
-    </w:p>
-    <w:p>
-      <w:pPr>
-        <w:pStyle w:val="Sinespaciado"/>
+      <w:r>
         <w:rPr>
           <w:noProof/>
         </w:rPr>
-      </w:pPr>
-    </w:p>
-    <w:p>
-      <w:pPr>
-        <w:pStyle w:val="Sinespaciado"/>
+        <w:t xml:space="preserve">  </w:t>
+      </w:r>
+      <w:r>
         <w:rPr>
           <w:noProof/>
         </w:rPr>
-      </w:pPr>
-      <w:r>
-        <w:rPr>
-          <w:noProof/>
-        </w:rPr>
         <w:drawing>
-          <wp:inline distT="0" distB="0" distL="0" distR="0" wp14:anchorId="3C9A33A0" wp14:editId="5C6DDDC8">
-            <wp:extent cx="4114800" cy="2861798"/>
-            <wp:effectExtent l="0" t="0" r="0" b="0"/>
-            <wp:docPr id="71" name="Imagen 71"/>
+          <wp:inline distT="0" distB="0" distL="0" distR="0" wp14:anchorId="42EB4122" wp14:editId="523BC369">
+            <wp:extent cx="3193576" cy="2385012"/>
+            <wp:effectExtent l="0" t="0" r="6985" b="0"/>
+            <wp:docPr id="69" name="Imagen 69"/>
             <wp:cNvGraphicFramePr>
               <a:graphicFrameLocks xmlns:a="http://schemas.openxmlformats.org/drawingml/2006/main" noChangeAspect="1"/>
             </wp:cNvGraphicFramePr>
@@ -5648,6 +5711,118 @@
                   <pic:spPr>
                     <a:xfrm>
                       <a:off x="0" y="0"/>
+                      <a:ext cx="3220391" cy="2405038"/>
+                    </a:xfrm>
+                    <a:prstGeom prst="rect">
+                      <a:avLst/>
+                    </a:prstGeom>
+                  </pic:spPr>
+                </pic:pic>
+              </a:graphicData>
+            </a:graphic>
+          </wp:inline>
+        </w:drawing>
+      </w:r>
+    </w:p>
+    <w:p>
+      <w:pPr>
+        <w:pStyle w:val="Sinespaciado"/>
+        <w:rPr>
+          <w:noProof/>
+        </w:rPr>
+      </w:pPr>
+    </w:p>
+    <w:p>
+      <w:pPr>
+        <w:pStyle w:val="Sinespaciado"/>
+        <w:rPr>
+          <w:noProof/>
+        </w:rPr>
+      </w:pPr>
+      <w:r>
+        <w:rPr>
+          <w:noProof/>
+        </w:rPr>
+        <w:drawing>
+          <wp:inline distT="0" distB="0" distL="0" distR="0" wp14:anchorId="15175DD1" wp14:editId="30D9E59A">
+            <wp:extent cx="4922875" cy="2742080"/>
+            <wp:effectExtent l="0" t="0" r="0" b="1270"/>
+            <wp:docPr id="70" name="Imagen 70"/>
+            <wp:cNvGraphicFramePr>
+              <a:graphicFrameLocks xmlns:a="http://schemas.openxmlformats.org/drawingml/2006/main" noChangeAspect="1"/>
+            </wp:cNvGraphicFramePr>
+            <a:graphic xmlns:a="http://schemas.openxmlformats.org/drawingml/2006/main">
+              <a:graphicData uri="http://schemas.openxmlformats.org/drawingml/2006/picture">
+                <pic:pic xmlns:pic="http://schemas.openxmlformats.org/drawingml/2006/picture">
+                  <pic:nvPicPr>
+                    <pic:cNvPr id="1" name=""/>
+                    <pic:cNvPicPr/>
+                  </pic:nvPicPr>
+                  <pic:blipFill>
+                    <a:blip r:embed="rId67"/>
+                    <a:stretch>
+                      <a:fillRect/>
+                    </a:stretch>
+                  </pic:blipFill>
+                  <pic:spPr>
+                    <a:xfrm>
+                      <a:off x="0" y="0"/>
+                      <a:ext cx="4953388" cy="2759076"/>
+                    </a:xfrm>
+                    <a:prstGeom prst="rect">
+                      <a:avLst/>
+                    </a:prstGeom>
+                  </pic:spPr>
+                </pic:pic>
+              </a:graphicData>
+            </a:graphic>
+          </wp:inline>
+        </w:drawing>
+      </w:r>
+    </w:p>
+    <w:p>
+      <w:pPr>
+        <w:pStyle w:val="Sinespaciado"/>
+        <w:rPr>
+          <w:noProof/>
+        </w:rPr>
+      </w:pPr>
+    </w:p>
+    <w:p>
+      <w:pPr>
+        <w:pStyle w:val="Sinespaciado"/>
+        <w:rPr>
+          <w:noProof/>
+        </w:rPr>
+      </w:pPr>
+      <w:r>
+        <w:rPr>
+          <w:noProof/>
+        </w:rPr>
+        <w:drawing>
+          <wp:inline distT="0" distB="0" distL="0" distR="0" wp14:anchorId="3C9A33A0" wp14:editId="5C6DDDC8">
+            <wp:extent cx="4114800" cy="2861798"/>
+            <wp:effectExtent l="0" t="0" r="0" b="0"/>
+            <wp:docPr id="71" name="Imagen 71"/>
+            <wp:cNvGraphicFramePr>
+              <a:graphicFrameLocks xmlns:a="http://schemas.openxmlformats.org/drawingml/2006/main" noChangeAspect="1"/>
+            </wp:cNvGraphicFramePr>
+            <a:graphic xmlns:a="http://schemas.openxmlformats.org/drawingml/2006/main">
+              <a:graphicData uri="http://schemas.openxmlformats.org/drawingml/2006/picture">
+                <pic:pic xmlns:pic="http://schemas.openxmlformats.org/drawingml/2006/picture">
+                  <pic:nvPicPr>
+                    <pic:cNvPr id="1" name=""/>
+                    <pic:cNvPicPr/>
+                  </pic:nvPicPr>
+                  <pic:blipFill>
+                    <a:blip r:embed="rId68"/>
+                    <a:stretch>
+                      <a:fillRect/>
+                    </a:stretch>
+                  </pic:blipFill>
+                  <pic:spPr>
+                    <a:xfrm>
+                      <a:off x="0" y="0"/>
                       <a:ext cx="4140970" cy="2879999"/>
                     </a:xfrm>
                     <a:prstGeom prst="rect">
@@ -5662,8 +5837,8 @@
       </w:r>
     </w:p>
     <w:sectPr>
-      <w:headerReference w:type="default" r:id="rId67"/>
-      <w:footerReference w:type="default" r:id="rId68"/>
+      <w:headerReference w:type="default" r:id="rId69"/>
+      <w:footerReference w:type="default" r:id="rId70"/>
       <w:pgSz w:w="11906" w:h="16838"/>
       <w:pgMar w:top="851" w:right="991" w:bottom="568" w:left="1276" w:header="708" w:footer="708" w:gutter="0"/>
       <w:cols w:space="708"/>
@@ -7250,6 +7425,120 @@
     </w:lvl>
   </w:abstractNum>
   <w:abstractNum w:abstractNumId="12" w15:restartNumberingAfterBreak="0">
+    <w:nsid w:val="3A535487"/>
+    <w:multiLevelType w:val="hybridMultilevel"/>
+    <w:tmpl w:val="94421912"/>
+    <w:lvl w:ilvl="0" w:tplc="A13C226A">
+      <w:start w:val="5"/>
+      <w:numFmt w:val="bullet"/>
+      <w:lvlText w:val=""/>
+      <w:lvlJc w:val="left"/>
+      <w:pPr>
+        <w:ind w:left="720" w:hanging="360"/>
+      </w:pPr>
+      <w:rPr>
+        <w:rFonts w:ascii="Symbol" w:eastAsiaTheme="minorHAnsi" w:hAnsi="Symbol" w:cstheme="minorBidi" w:hint="default"/>
+        <w:color w:val="auto"/>
+      </w:rPr>
+    </w:lvl>
+    <w:lvl w:ilvl="1" w:tplc="0C0A0003" w:tentative="1">
+      <w:start w:val="1"/>
+      <w:numFmt w:val="bullet"/>
+      <w:lvlText w:val="o"/>
+      <w:lvlJc w:val="left"/>
+      <w:pPr>
+        <w:ind w:left="1440" w:hanging="360"/>
+      </w:pPr>
+      <w:rPr>
+        <w:rFonts w:ascii="Courier New" w:hAnsi="Courier New" w:cs="Courier New" w:hint="default"/>
+      </w:rPr>
+    </w:lvl>
+    <w:lvl w:ilvl="2" w:tplc="0C0A0005" w:tentative="1">
+      <w:start w:val="1"/>
+      <w:numFmt w:val="bullet"/>
+      <w:lvlText w:val=""/>
+      <w:lvlJc w:val="left"/>
+      <w:pPr>
+        <w:ind w:left="2160" w:hanging="360"/>
+      </w:pPr>
+      <w:rPr>
+        <w:rFonts w:ascii="Wingdings" w:hAnsi="Wingdings" w:hint="default"/>
+      </w:rPr>
+    </w:lvl>
+    <w:lvl w:ilvl="3" w:tplc="0C0A0001" w:tentative="1">
+      <w:start w:val="1"/>
+      <w:numFmt w:val="bullet"/>
+      <w:lvlText w:val=""/>
+      <w:lvlJc w:val="left"/>
+      <w:pPr>
+        <w:ind w:left="2880" w:hanging="360"/>
+      </w:pPr>
+      <w:rPr>
+        <w:rFonts w:ascii="Symbol" w:hAnsi="Symbol" w:hint="default"/>
+      </w:rPr>
+    </w:lvl>
+    <w:lvl w:ilvl="4" w:tplc="0C0A0003" w:tentative="1">
+      <w:start w:val="1"/>
+      <w:numFmt w:val="bullet"/>
+      <w:lvlText w:val="o"/>
+      <w:lvlJc w:val="left"/>
+      <w:pPr>
+        <w:ind w:left="3600" w:hanging="360"/>
+      </w:pPr>
+      <w:rPr>
+        <w:rFonts w:ascii="Courier New" w:hAnsi="Courier New" w:cs="Courier New" w:hint="default"/>
+      </w:rPr>
+    </w:lvl>
+    <w:lvl w:ilvl="5" w:tplc="0C0A0005" w:tentative="1">
+      <w:start w:val="1"/>
+      <w:numFmt w:val="bullet"/>
+      <w:lvlText w:val=""/>
+      <w:lvlJc w:val="left"/>
+      <w:pPr>
+        <w:ind w:left="4320" w:hanging="360"/>
+      </w:pPr>
+      <w:rPr>
+        <w:rFonts w:ascii="Wingdings" w:hAnsi="Wingdings" w:hint="default"/>
+      </w:rPr>
+    </w:lvl>
+    <w:lvl w:ilvl="6" w:tplc="0C0A0001" w:tentative="1">
+      <w:start w:val="1"/>
+      <w:numFmt w:val="bullet"/>
+      <w:lvlText w:val=""/>
+      <w:lvlJc w:val="left"/>
+      <w:pPr>
+        <w:ind w:left="5040" w:hanging="360"/>
+      </w:pPr>
+      <w:rPr>
+        <w:rFonts w:ascii="Symbol" w:hAnsi="Symbol" w:hint="default"/>
+      </w:rPr>
+    </w:lvl>
+    <w:lvl w:ilvl="7" w:tplc="0C0A0003" w:tentative="1">
+      <w:start w:val="1"/>
+      <w:numFmt w:val="bullet"/>
+      <w:lvlText w:val="o"/>
+      <w:lvlJc w:val="left"/>
+      <w:pPr>
+        <w:ind w:left="5760" w:hanging="360"/>
+      </w:pPr>
+      <w:rPr>
+        <w:rFonts w:ascii="Courier New" w:hAnsi="Courier New" w:cs="Courier New" w:hint="default"/>
+      </w:rPr>
+    </w:lvl>
+    <w:lvl w:ilvl="8" w:tplc="0C0A0005" w:tentative="1">
+      <w:start w:val="1"/>
+      <w:numFmt w:val="bullet"/>
+      <w:lvlText w:val=""/>
+      <w:lvlJc w:val="left"/>
+      <w:pPr>
+        <w:ind w:left="6480" w:hanging="360"/>
+      </w:pPr>
+      <w:rPr>
+        <w:rFonts w:ascii="Wingdings" w:hAnsi="Wingdings" w:hint="default"/>
+      </w:rPr>
+    </w:lvl>
+  </w:abstractNum>
+  <w:abstractNum w:abstractNumId="13" w15:restartNumberingAfterBreak="0">
     <w:nsid w:val="43100DE5"/>
     <w:multiLevelType w:val="hybridMultilevel"/>
     <w:tmpl w:val="013CCAA4"/>
@@ -7338,7 +7627,7 @@
       </w:pPr>
     </w:lvl>
   </w:abstractNum>
-  <w:abstractNum w:abstractNumId="13" w15:restartNumberingAfterBreak="0">
+  <w:abstractNum w:abstractNumId="14" w15:restartNumberingAfterBreak="0">
     <w:nsid w:val="43282817"/>
     <w:multiLevelType w:val="hybridMultilevel"/>
     <w:tmpl w:val="9E1E7C58"/>
@@ -7451,7 +7740,7 @@
       </w:rPr>
     </w:lvl>
   </w:abstractNum>
-  <w:abstractNum w:abstractNumId="14" w15:restartNumberingAfterBreak="0">
+  <w:abstractNum w:abstractNumId="15" w15:restartNumberingAfterBreak="0">
     <w:nsid w:val="476D58A4"/>
     <w:multiLevelType w:val="hybridMultilevel"/>
     <w:tmpl w:val="C1D223E0"/>
@@ -7564,7 +7853,7 @@
       </w:rPr>
     </w:lvl>
   </w:abstractNum>
-  <w:abstractNum w:abstractNumId="15" w15:restartNumberingAfterBreak="0">
+  <w:abstractNum w:abstractNumId="16" w15:restartNumberingAfterBreak="0">
     <w:nsid w:val="4A0A3859"/>
     <w:multiLevelType w:val="hybridMultilevel"/>
     <w:tmpl w:val="124653E2"/>
@@ -7677,7 +7966,7 @@
       </w:rPr>
     </w:lvl>
   </w:abstractNum>
-  <w:abstractNum w:abstractNumId="16" w15:restartNumberingAfterBreak="0">
+  <w:abstractNum w:abstractNumId="17" w15:restartNumberingAfterBreak="0">
     <w:nsid w:val="514B7730"/>
     <w:multiLevelType w:val="hybridMultilevel"/>
     <w:tmpl w:val="5C56BBD6"/>
@@ -7790,7 +8079,7 @@
       </w:rPr>
     </w:lvl>
   </w:abstractNum>
-  <w:abstractNum w:abstractNumId="17" w15:restartNumberingAfterBreak="0">
+  <w:abstractNum w:abstractNumId="18" w15:restartNumberingAfterBreak="0">
     <w:nsid w:val="515D1A01"/>
     <w:multiLevelType w:val="hybridMultilevel"/>
     <w:tmpl w:val="E3167F5C"/>
@@ -7876,7 +8165,7 @@
       </w:pPr>
     </w:lvl>
   </w:abstractNum>
-  <w:abstractNum w:abstractNumId="18" w15:restartNumberingAfterBreak="0">
+  <w:abstractNum w:abstractNumId="19" w15:restartNumberingAfterBreak="0">
     <w:nsid w:val="516F626D"/>
     <w:multiLevelType w:val="hybridMultilevel"/>
     <w:tmpl w:val="563EFF72"/>
@@ -7962,7 +8251,7 @@
       </w:pPr>
     </w:lvl>
   </w:abstractNum>
-  <w:abstractNum w:abstractNumId="19" w15:restartNumberingAfterBreak="0">
+  <w:abstractNum w:abstractNumId="20" w15:restartNumberingAfterBreak="0">
     <w:nsid w:val="61F95CFB"/>
     <w:multiLevelType w:val="hybridMultilevel"/>
     <w:tmpl w:val="C9AEBA8E"/>
@@ -8048,7 +8337,121 @@
       </w:pPr>
     </w:lvl>
   </w:abstractNum>
-  <w:abstractNum w:abstractNumId="20" w15:restartNumberingAfterBreak="0">
+  <w:abstractNum w:abstractNumId="21" w15:restartNumberingAfterBreak="0">
+    <w:nsid w:val="72EA5291"/>
+    <w:multiLevelType w:val="hybridMultilevel"/>
+    <w:tmpl w:val="E2AC82B6"/>
+    <w:lvl w:ilvl="0" w:tplc="FF505B8E">
+      <w:start w:val="5"/>
+      <w:numFmt w:val="bullet"/>
+      <w:lvlText w:val=""/>
+      <w:lvlJc w:val="left"/>
+      <w:pPr>
+        <w:ind w:left="720" w:hanging="360"/>
+      </w:pPr>
+      <w:rPr>
+        <w:rFonts w:ascii="Symbol" w:eastAsiaTheme="minorHAnsi" w:hAnsi="Symbol" w:cstheme="minorBidi" w:hint="default"/>
+        <w:color w:val="auto"/>
+      </w:rPr>
+    </w:lvl>
+    <w:lvl w:ilvl="1" w:tplc="0C0A0003" w:tentative="1">
+      <w:start w:val="1"/>
+      <w:numFmt w:val="bullet"/>
+      <w:lvlText w:val="o"/>
+      <w:lvlJc w:val="left"/>
+      <w:pPr>
+        <w:ind w:left="1440" w:hanging="360"/>
+      </w:pPr>
+      <w:rPr>
+        <w:rFonts w:ascii="Courier New" w:hAnsi="Courier New" w:cs="Courier New" w:hint="default"/>
+      </w:rPr>
+    </w:lvl>
+    <w:lvl w:ilvl="2" w:tplc="0C0A0005" w:tentative="1">
+      <w:start w:val="1"/>
+      <w:numFmt w:val="bullet"/>
+      <w:lvlText w:val=""/>
+      <w:lvlJc w:val="left"/>
+      <w:pPr>
+        <w:ind w:left="2160" w:hanging="360"/>
+      </w:pPr>
+      <w:rPr>
+        <w:rFonts w:ascii="Wingdings" w:hAnsi="Wingdings" w:hint="default"/>
+      </w:rPr>
+    </w:lvl>
+    <w:lvl w:ilvl="3" w:tplc="0C0A0001" w:tentative="1">
+      <w:start w:val="1"/>
+      <w:numFmt w:val="bullet"/>
+      <w:lvlText w:val=""/>
+      <w:lvlJc w:val="left"/>
+      <w:pPr>
+        <w:ind w:left="2880" w:hanging="360"/>
+      </w:pPr>
+      <w:rPr>
+        <w:rFonts w:ascii="Symbol" w:hAnsi="Symbol" w:hint="default"/>
+      </w:rPr>
+    </w:lvl>
+    <w:lvl w:ilvl="4" w:tplc="0C0A0003" w:tentative="1">
+      <w:start w:val="1"/>
+      <w:numFmt w:val="bullet"/>
+      <w:lvlText w:val="o"/>
+      <w:lvlJc w:val="left"/>
+      <w:pPr>
+        <w:ind w:left="3600" w:hanging="360"/>
+      </w:pPr>
+      <w:rPr>
+        <w:rFonts w:ascii="Courier New" w:hAnsi="Courier New" w:cs="Courier New" w:hint="default"/>
+      </w:rPr>
+    </w:lvl>
+    <w:lvl w:ilvl="5" w:tplc="0C0A0005" w:tentative="1">
+      <w:start w:val="1"/>
+      <w:numFmt w:val="bullet"/>
+      <w:lvlText w:val=""/>
+      <w:lvlJc w:val="left"/>
+      <w:pPr>
+        <w:ind w:left="4320" w:hanging="360"/>
+      </w:pPr>
+      <w:rPr>
+        <w:rFonts w:ascii="Wingdings" w:hAnsi="Wingdings" w:hint="default"/>
+      </w:rPr>
+    </w:lvl>
+    <w:lvl w:ilvl="6" w:tplc="0C0A0001" w:tentative="1">
+      <w:start w:val="1"/>
+      <w:numFmt w:val="bullet"/>
+      <w:lvlText w:val=""/>
+      <w:lvlJc w:val="left"/>
+      <w:pPr>
+        <w:ind w:left="5040" w:hanging="360"/>
+      </w:pPr>
+      <w:rPr>
+        <w:rFonts w:ascii="Symbol" w:hAnsi="Symbol" w:hint="default"/>
+      </w:rPr>
+    </w:lvl>
+    <w:lvl w:ilvl="7" w:tplc="0C0A0003" w:tentative="1">
+      <w:start w:val="1"/>
+      <w:numFmt w:val="bullet"/>
+      <w:lvlText w:val="o"/>
+      <w:lvlJc w:val="left"/>
+      <w:pPr>
+        <w:ind w:left="5760" w:hanging="360"/>
+      </w:pPr>
+      <w:rPr>
+        <w:rFonts w:ascii="Courier New" w:hAnsi="Courier New" w:cs="Courier New" w:hint="default"/>
+      </w:rPr>
+    </w:lvl>
+    <w:lvl w:ilvl="8" w:tplc="0C0A0005" w:tentative="1">
+      <w:start w:val="1"/>
+      <w:numFmt w:val="bullet"/>
+      <w:lvlText w:val=""/>
+      <w:lvlJc w:val="left"/>
+      <w:pPr>
+        <w:ind w:left="6480" w:hanging="360"/>
+      </w:pPr>
+      <w:rPr>
+        <w:rFonts w:ascii="Wingdings" w:hAnsi="Wingdings" w:hint="default"/>
+      </w:rPr>
+    </w:lvl>
+  </w:abstractNum>
+  <w:abstractNum w:abstractNumId="22" w15:restartNumberingAfterBreak="0">
     <w:nsid w:val="73D743FD"/>
     <w:multiLevelType w:val="hybridMultilevel"/>
     <w:tmpl w:val="D076C112"/>
@@ -8161,7 +8564,7 @@
       </w:rPr>
     </w:lvl>
   </w:abstractNum>
-  <w:abstractNum w:abstractNumId="21" w15:restartNumberingAfterBreak="0">
+  <w:abstractNum w:abstractNumId="23" w15:restartNumberingAfterBreak="0">
     <w:nsid w:val="764D3381"/>
     <w:multiLevelType w:val="hybridMultilevel"/>
     <w:tmpl w:val="14229FC4"/>
@@ -8247,7 +8650,7 @@
       </w:pPr>
     </w:lvl>
   </w:abstractNum>
-  <w:abstractNum w:abstractNumId="22" w15:restartNumberingAfterBreak="0">
+  <w:abstractNum w:abstractNumId="24" w15:restartNumberingAfterBreak="0">
     <w:nsid w:val="794D5252"/>
     <w:multiLevelType w:val="hybridMultilevel"/>
     <w:tmpl w:val="5F38405E"/>
@@ -8359,7 +8762,7 @@
       </w:rPr>
     </w:lvl>
   </w:abstractNum>
-  <w:abstractNum w:abstractNumId="23" w15:restartNumberingAfterBreak="0">
+  <w:abstractNum w:abstractNumId="25" w15:restartNumberingAfterBreak="0">
     <w:nsid w:val="79F75211"/>
     <w:multiLevelType w:val="hybridMultilevel"/>
     <w:tmpl w:val="E3AE3636"/>
@@ -8472,7 +8875,7 @@
       </w:rPr>
     </w:lvl>
   </w:abstractNum>
-  <w:abstractNum w:abstractNumId="24" w15:restartNumberingAfterBreak="0">
+  <w:abstractNum w:abstractNumId="26" w15:restartNumberingAfterBreak="0">
     <w:nsid w:val="7FC5703F"/>
     <w:multiLevelType w:val="hybridMultilevel"/>
     <w:tmpl w:val="EF7C1526"/>
@@ -8559,7 +8962,7 @@
     </w:lvl>
   </w:abstractNum>
   <w:num w:numId="1">
-    <w:abstractNumId w:val="13"/>
+    <w:abstractNumId w:val="14"/>
   </w:num>
   <w:num w:numId="2">
     <w:abstractNumId w:val="11"/>
@@ -8568,13 +8971,13 @@
     <w:abstractNumId w:val="4"/>
   </w:num>
   <w:num w:numId="4">
-    <w:abstractNumId w:val="23"/>
+    <w:abstractNumId w:val="25"/>
   </w:num>
   <w:num w:numId="5">
     <w:abstractNumId w:val="7"/>
   </w:num>
   <w:num w:numId="6">
-    <w:abstractNumId w:val="20"/>
+    <w:abstractNumId w:val="22"/>
   </w:num>
   <w:num w:numId="7">
     <w:abstractNumId w:val="3"/>
@@ -8583,7 +8986,7 @@
     <w:abstractNumId w:val="0"/>
   </w:num>
   <w:num w:numId="9">
-    <w:abstractNumId w:val="14"/>
+    <w:abstractNumId w:val="15"/>
   </w:num>
   <w:num w:numId="10">
     <w:abstractNumId w:val="6"/>
@@ -8598,40 +9001,46 @@
     <w:abstractNumId w:val="2"/>
   </w:num>
   <w:num w:numId="14">
+    <w:abstractNumId w:val="17"/>
+  </w:num>
+  <w:num w:numId="15">
     <w:abstractNumId w:val="16"/>
   </w:num>
-  <w:num w:numId="15">
-    <w:abstractNumId w:val="15"/>
-  </w:num>
   <w:num w:numId="16">
-    <w:abstractNumId w:val="21"/>
+    <w:abstractNumId w:val="23"/>
   </w:num>
   <w:num w:numId="17">
-    <w:abstractNumId w:val="12"/>
+    <w:abstractNumId w:val="13"/>
   </w:num>
   <w:num w:numId="18">
-    <w:abstractNumId w:val="24"/>
+    <w:abstractNumId w:val="26"/>
   </w:num>
   <w:num w:numId="19">
+    <w:abstractNumId w:val="19"/>
+  </w:num>
+  <w:num w:numId="20">
     <w:abstractNumId w:val="18"/>
   </w:num>
-  <w:num w:numId="20">
-    <w:abstractNumId w:val="17"/>
-  </w:num>
   <w:num w:numId="21">
-    <w:abstractNumId w:val="19"/>
+    <w:abstractNumId w:val="20"/>
   </w:num>
   <w:num w:numId="22">
     <w:abstractNumId w:val="10"/>
   </w:num>
   <w:num w:numId="23">
-    <w:abstractNumId w:val="22"/>
+    <w:abstractNumId w:val="24"/>
   </w:num>
   <w:num w:numId="24">
     <w:abstractNumId w:val="8"/>
   </w:num>
   <w:num w:numId="25">
     <w:abstractNumId w:val="5"/>
+  </w:num>
+  <w:num w:numId="26">
+    <w:abstractNumId w:val="12"/>
+  </w:num>
+  <w:num w:numId="27">
+    <w:abstractNumId w:val="21"/>
   </w:num>
 </w:numbering>
 </file>
@@ -9108,7 +9517,6 @@
   <w:style w:type="character" w:default="1" w:styleId="Fuentedeprrafopredeter">
     <w:name w:val="Default Paragraph Font"/>
     <w:uiPriority w:val="1"/>
-    <w:semiHidden/>
     <w:unhideWhenUsed/>
   </w:style>
   <w:style w:type="table" w:default="1" w:styleId="Tablanormal">
@@ -9416,6 +9824,7 @@
     <w:rsid w:val="009E1B50"/>
     <w:rsid w:val="00A95C07"/>
     <w:rsid w:val="00E57B02"/>
+    <w:rsid w:val="00E96600"/>
   </w:rsids>
   <m:mathPr>
     <m:mathFont m:val="Cambria Math"/>

</xml_diff>